<commit_message>
work with database(pochti gotovo priloshenie)
</commit_message>
<xml_diff>
--- a/generated/proposals/Рационализаторское предложение.docx
+++ b/generated/proposals/Рационализаторское предложение.docx
@@ -29,7 +29,7 @@
           <w:rFonts w:ascii="Times New Roman" w:hAnsi="Times New Roman"/>
           <w:u w:val="single"/>
         </w:rPr>
-        <w:t xml:space="preserve">sdfsdf</w:t>
+        <w:t xml:space="preserve">aaaa</w:t>
       </w:r>
       <w:r>
         <w:rPr>
@@ -388,7 +388,7 @@
           <w:color w:val="000000"/>
           <w:sz w:val="20"/>
         </w:rPr>
-        <w:t xml:space="preserve">sdfdsfsd</w:t>
+        <w:t xml:space="preserve">aaa</w:t>
       </w:r>
       <w:r>
         <w:rPr>
@@ -631,7 +631,7 @@
           <w:sz w:val="28"/>
           <w:szCs w:val="28"/>
         </w:rPr>
-        <w:t xml:space="preserve">fsdfsd, </w:t>
+        <w:t xml:space="preserve">aaaa, </w:t>
       </w:r>
       <w:r>
         <w:rPr>
@@ -649,7 +649,7 @@
           <w:sz w:val="28"/>
           <w:szCs w:val="28"/>
         </w:rPr>
-        <w:t xml:space="preserve">sdfsdf</w:t>
+        <w:t xml:space="preserve">aaaa</w:t>
       </w:r>
       <w:r>
         <w:rPr>
@@ -798,7 +798,7 @@
           <w:sz w:val="28"/>
           <w:szCs w:val="28"/>
         </w:rPr>
-        <w:t xml:space="preserve">          fdsfsdfsdf</w:t>
+        <w:t xml:space="preserve">          aaa</w:t>
       </w:r>
     </w:p>
     <w:p>
@@ -852,7 +852,7 @@
           <w:sz w:val="28"/>
           <w:szCs w:val="28"/>
         </w:rPr>
-        <w:t xml:space="preserve">          dsfds</w:t>
+        <w:t xml:space="preserve">          aaaa</w:t>
       </w:r>
     </w:p>
     <w:p>
@@ -903,7 +903,7 @@
           <w:szCs w:val="28"/>
           <w:lang w:val="en-US"/>
         </w:rPr>
-        <w:t xml:space="preserve">          fdsfsdfsd</w:t>
+        <w:t xml:space="preserve">          aaaa</w:t>
       </w:r>
       <w:r>
         <w:br w:type="page"/>
@@ -1268,7 +1268,7 @@
                 <w:szCs w:val="22"/>
                 <w:lang w:val="en-US"/>
               </w:rPr>
-              <w:t xml:space="preserve">233</w:t>
+              <w:t xml:space="preserve">1111</w:t>
             </w:r>
             <w:r>
               <w:rPr>
@@ -1308,7 +1308,7 @@
                 <w:szCs w:val="22"/>
                 <w:lang w:val="en-US"/>
               </w:rPr>
-              <w:t xml:space="preserve">fsdfsd fdds  dfsdf</w:t>
+              <w:t xml:space="preserve">xxx xxx xx</w:t>
             </w:r>
             <w:r>
               <w:rPr>
@@ -1351,7 +1351,7 @@
                 <w:szCs w:val="22"/>
                 <w:lang w:val="en-US"/>
               </w:rPr>
-              <w:t xml:space="preserve">dfsdfds</w:t>
+              <w:t xml:space="preserve">xxxxxx</w:t>
             </w:r>
             <w:r>
               <w:rPr>
@@ -1395,7 +1395,7 @@
                 <w:szCs w:val="22"/>
                 <w:lang w:val="en-US"/>
               </w:rPr>
-              <w:t xml:space="preserve">vsdfds</w:t>
+              <w:t xml:space="preserve">xxxx</w:t>
             </w:r>
             <w:r>
               <w:rPr>
@@ -1475,7 +1475,7 @@
                 <w:szCs w:val="22"/>
                 <w:lang w:val="en-US"/>
               </w:rPr>
-              <w:t xml:space="preserve">sdfsdfs</w:t>
+              <w:t xml:space="preserve">xxx</w:t>
             </w:r>
             <w:r>
               <w:rPr>
@@ -1933,7 +1933,7 @@
           <w:szCs w:val="26"/>
           <w:u w:val="single"/>
         </w:rPr>
-        <w:t xml:space="preserve">fsdfsd</w:t>
+        <w:t xml:space="preserve">aaaa</w:t>
       </w:r>
       <w:r>
         <w:rPr>
@@ -2033,7 +2033,7 @@
           <w:sz w:val="26"/>
           <w:szCs w:val="26"/>
         </w:rPr>
-        <w:t xml:space="preserve">fsdfsd f. . dfsdf</w:t>
+        <w:t xml:space="preserve">xxx x. x.</w:t>
       </w:r>
       <w:r>
         <w:rPr>
@@ -2318,7 +2318,7 @@
                 <w:szCs w:val="26"/>
                 <w:lang w:val="en-US"/>
               </w:rPr>
-              <w:t xml:space="preserve">fsdfsd f. . dfsdf</w:t>
+              <w:t xml:space="preserve">xxx x. x.</w:t>
             </w:r>
             <w:r>
               <w:rPr>
@@ -2358,7 +2358,7 @@
                 <w:szCs w:val="26"/>
                 <w:lang w:val="en-US"/>
               </w:rPr>
-              <w:t xml:space="preserve">sdfsdf</w:t>
+              <w:t xml:space="preserve">aaaa</w:t>
             </w:r>
             <w:r>
               <w:rPr>
@@ -2373,7 +2373,7 @@
                 <w:szCs w:val="26"/>
                 <w:lang w:val="en-US"/>
               </w:rPr>
-              <w:t xml:space="preserve">vsdfds</w:t>
+              <w:t xml:space="preserve">xxxx</w:t>
             </w:r>
             <w:r>
               <w:rPr>
@@ -2472,7 +2472,7 @@
           <w:u w:val="single"/>
           <w:lang w:val="en-US"/>
         </w:rPr>
-        <w:t xml:space="preserve">fsdfsd f. . dfsdf</w:t>
+        <w:t xml:space="preserve">xxx x. x.</w:t>
       </w:r>
       <w:r>
         <w:rPr>
@@ -2652,7 +2652,7 @@
           <w:sz w:val="28"/>
           <w:szCs w:val="28"/>
         </w:rPr>
-        <w:t xml:space="preserve">fsdfsd</w:t>
+        <w:t xml:space="preserve">aaaa</w:t>
       </w:r>
       <w:r>
         <w:rPr>
@@ -2707,7 +2707,7 @@
           <w:szCs w:val="28"/>
           <w:lang w:val="en-US"/>
         </w:rPr>
-        <w:t xml:space="preserve">sdfsdf</w:t>
+        <w:t xml:space="preserve">aaaa</w:t>
       </w:r>
       <w:r>
         <w:rPr>
@@ -2747,7 +2747,7 @@
           <w:szCs w:val="28"/>
           <w:u w:val="single"/>
         </w:rPr>
-        <w:t xml:space="preserve">sdfsdfsdsfd</w:t>
+        <w:t xml:space="preserve">aaa</w:t>
       </w:r>
       <w:commentRangeStart w:id="3"/>
       <w:commentRangeEnd w:id="3"/>
@@ -2794,7 +2794,7 @@
           <w:sz w:val="28"/>
           <w:szCs w:val="28"/>
         </w:rPr>
-        <w:t xml:space="preserve">fsd</w:t>
+        <w:t xml:space="preserve">aaaa</w:t>
       </w:r>
     </w:p>
     <w:p>
@@ -2830,7 +2830,7 @@
           <w:szCs w:val="28"/>
           <w:u w:val="single"/>
         </w:rPr>
-        <w:t xml:space="preserve">          fsdfdsfsd</w:t>
+        <w:t xml:space="preserve">          aaa</w:t>
       </w:r>
       <w:r>
         <w:rPr>
@@ -2925,7 +2925,7 @@
           <w:szCs w:val="28"/>
           <w:u w:val="single"/>
         </w:rPr>
-        <w:t xml:space="preserve">          fsdfdsfsd</w:t>
+        <w:t xml:space="preserve">          aaa</w:t>
       </w:r>
       <w:r>
         <w:rPr>
@@ -2997,7 +2997,7 @@
           <w:szCs w:val="28"/>
           <w:u w:val="single"/>
         </w:rPr>
-        <w:t xml:space="preserve">fsdfdsfsd</w:t>
+        <w:t xml:space="preserve">aaa</w:t>
       </w:r>
       <w:r>
         <w:rPr>
@@ -3073,7 +3073,7 @@
           <w:u w:val="single"/>
           <w:lang w:val="en-US"/>
         </w:rPr>
-        <w:t xml:space="preserve">fdsfsd</w:t>
+        <w:t xml:space="preserve">aaa</w:t>
       </w:r>
       <w:r>
         <w:rPr>
@@ -3143,7 +3143,7 @@
           <w:u w:val="single"/>
           <w:lang w:val="en-US"/>
         </w:rPr>
-        <w:t xml:space="preserve">gsdvb</w:t>
+        <w:t xml:space="preserve">aaa</w:t>
       </w:r>
     </w:p>
     <w:p>
@@ -3202,7 +3202,7 @@
           <w:u w:val="single"/>
           <w:lang w:val="en-US"/>
         </w:rPr>
-        <w:t xml:space="preserve">fdcxvbfdvfcdvcx</w:t>
+        <w:t xml:space="preserve">aaa</w:t>
       </w:r>
       <w:r>
         <w:rPr>
@@ -3273,7 +3273,7 @@
                 <w:szCs w:val="28"/>
                 <w:lang w:val="en-US"/>
               </w:rPr>
-              <w:t xml:space="preserve">sdfdsg</w:t>
+              <w:t xml:space="preserve">aaa</w:t>
             </w:r>
             <w:r>
               <w:rPr>
@@ -3387,7 +3387,7 @@
                 <w:szCs w:val="28"/>
                 <w:lang w:val="en-US"/>
               </w:rPr>
-              <w:t xml:space="preserve">vxcvcx</w:t>
+              <w:t xml:space="preserve">aa</w:t>
             </w:r>
             <w:r>
               <w:rPr>
@@ -3558,7 +3558,7 @@
                 <w:shd w:val="clear" w:color="auto" w:fill="FFFFFF"/>
                 <w:lang w:val="en-US"/>
               </w:rPr>
-              <w:t xml:space="preserve">dsvcxvcxcx</w:t>
+              <w:t xml:space="preserve">aaa</w:t>
             </w:r>
             <w:r>
               <w:rPr>
@@ -3674,7 +3674,7 @@
                 <w:shd w:val="clear" w:color="auto" w:fill="FFFFFF"/>
                 <w:lang w:val="en-US"/>
               </w:rPr>
-              <w:t xml:space="preserve">cxvcx</w:t>
+              <w:t xml:space="preserve">aa</w:t>
             </w:r>
             <w:r>
               <w:rPr>
@@ -3905,7 +3905,7 @@
           <w:shd w:val="clear" w:color="auto" w:fill="FFFFFF"/>
           <w:lang w:val="en-US"/>
         </w:rPr>
-        <w:t xml:space="preserve">требованиям не соответствует</w:t>
+        <w:t xml:space="preserve">требованиям соответствует</w:t>
       </w:r>
       <w:r>
         <w:rPr>
@@ -3995,7 +3995,7 @@
                 <w:shd w:val="clear" w:color="auto" w:fill="FFFFFF"/>
                 <w:lang w:val="en-US"/>
               </w:rPr>
-              <w:t xml:space="preserve">vcxvcx</w:t>
+              <w:t xml:space="preserve">aaa</w:t>
             </w:r>
             <w:r>
               <w:rPr>
@@ -4111,7 +4111,7 @@
                 <w:shd w:val="clear" w:color="auto" w:fill="FFFFFF"/>
                 <w:lang w:val="en-US"/>
               </w:rPr>
-              <w:t xml:space="preserve">cxvcxb</w:t>
+              <w:t xml:space="preserve">aaa</w:t>
             </w:r>
             <w:r>
               <w:rPr>
@@ -4308,6 +4308,319 @@
           <w:sz w:val="30"/>
           <w:szCs w:val="30"/>
           <w:lang w:val="en-US"/>
+        </w:rPr>
+      </w:pPr>
+      <w:r>
+        <w:rPr>
+          <w:b/>
+          <w:bCs/>
+          <w:lang w:val="en-US"/>
+        </w:rPr>
+        <w:lastRenderedPageBreak/>
+        <w:t/>
+      </w:r>
+      <w:r>
+        <w:rPr>
+          <w:b/>
+          <w:bCs/>
+          <w:lang w:val="en-US"/>
+        </w:rPr>
+        <w:t/>
+      </w:r>
+      <w:r>
+        <w:rPr>
+          <w:b/>
+          <w:bCs/>
+          <w:lang w:val="en-US"/>
+        </w:rPr>
+        <w:t/>
+      </w:r>
+      <w:r>
+        <w:rPr>
+          <w:b/>
+          <w:bCs/>
+          <w:sz w:val="30"/>
+          <w:szCs w:val="30"/>
+        </w:rPr>
+        <w:t xml:space="preserve">Приложение </w:t>
+      </w:r>
+      <w:r>
+        <w:rPr>
+          <w:b/>
+          <w:bCs/>
+          <w:sz w:val="30"/>
+          <w:szCs w:val="30"/>
+          <w:lang w:val="en-US"/>
+        </w:rPr>
+        <w:t xml:space="preserve">1</w:t>
+      </w:r>
+      <w:r>
+        <w:rPr>
+          <w:b/>
+          <w:bCs/>
+          <w:sz w:val="30"/>
+          <w:szCs w:val="30"/>
+          <w:lang w:val="en-US"/>
+        </w:rPr>
+        <w:t/>
+      </w:r>
+      <w:r>
+        <w:rPr>
+          <w:b/>
+          <w:bCs/>
+          <w:sz w:val="30"/>
+          <w:szCs w:val="30"/>
+          <w:lang w:val="en-US"/>
+        </w:rPr>
+        <w:t/>
+      </w:r>
+    </w:p>
+    <w:p>
+      <w:pPr>
+        <w:pStyle w:val="21"/>
+        <w:spacing w:after="0" w:line="240" w:lineRule="auto"/>
+        <w:ind w:left="0"/>
+        <w:jc w:val="center"/>
+        <w:rPr>
+          <w:b/>
+          <w:bCs/>
+          <w:sz w:val="30"/>
+          <w:szCs w:val="30"/>
+        </w:rPr>
+      </w:pPr>
+    </w:p>
+    <w:p>
+      <w:pPr>
+        <w:pStyle w:val="12"/>
+        <w:tabs>
+          <w:tab w:val="left" w:pos="8787"/>
+        </w:tabs>
+        <w:ind w:firstLine="0"/>
+        <w:jc w:val="center"/>
+        <w:rPr>
+          <w:b/>
+          <w:bCs/>
+        </w:rPr>
+      </w:pPr>
+      <w:r>
+        <w:rPr>
+          <w:b/>
+          <w:bCs/>
+          <w:lang w:val="en-US"/>
+        </w:rPr>
+        <w:t xml:space="preserve">xxxxx</w:t>
+      </w:r>
+    </w:p>
+    <w:p>
+      <w:pPr>
+        <w:pStyle w:val="12"/>
+        <w:tabs>
+          <w:tab w:val="left" w:pos="8787"/>
+        </w:tabs>
+        <w:ind w:firstLine="0"/>
+        <w:rPr>
+          <w:b/>
+          <w:bCs/>
+          <w:szCs w:val="30"/>
+          <w:lang w:val="en-US"/>
+        </w:rPr>
+      </w:pPr>
+    </w:p>
+    <w:p>
+      <w:pPr>
+        <w:pStyle w:val="12"/>
+        <w:tabs>
+          <w:tab w:val="left" w:pos="8787"/>
+        </w:tabs>
+        <w:ind w:firstLine="0"/>
+        <w:jc w:val="center"/>
+        <w:rPr>
+          <w:b/>
+          <w:bCs/>
+          <w:lang w:val="en-US"/>
+        </w:rPr>
+      </w:pPr>
+      <w:r>
+        <w:rPr>
+          <w:noProof/>
+          <w:lang w:val="en-US"/>
+        </w:rPr>
+        <w:drawing>
+          <wp:inline distT="0" distB="0" distL="0" distR="0">
+            <wp:extent cx="3476625" cy="2476500"/>
+            <wp:effectExtent l="0" t="0" r="0" b="0"/>
+            <wp:docPr id="2" name="Image 2" descr="image"/>
+            <wp:cNvGraphicFramePr>
+              <a:graphicFrameLocks xmlns:a="http://schemas.openxmlformats.org/drawingml/2006/main" noChangeAspect="1"/>
+            </wp:cNvGraphicFramePr>
+            <a:graphic xmlns:a="http://schemas.openxmlformats.org/drawingml/2006/main">
+              <a:graphicData uri="http://schemas.openxmlformats.org/drawingml/2006/picture">
+                <pic:pic xmlns:pic="http://schemas.openxmlformats.org/drawingml/2006/picture">
+                  <pic:nvPicPr>
+                    <pic:cNvPr id="0" name="Picture 1" descr="image"/>
+                    <pic:cNvPicPr>
+                      <a:picLocks noChangeAspect="1" noChangeArrowheads="1"/>
+                    </pic:cNvPicPr>
+                  </pic:nvPicPr>
+                  <pic:blipFill>
+                    <a:blip r:embed="rId13">
+                      <a:extLst>
+                        <a:ext uri="{28A0092B-C50C-407E-A947-70E740481C1C}">
+                          <a14:useLocalDpi xmlns:a14="http://schemas.microsoft.com/office/drawing/2010/main" val="0"/>
+                        </a:ext>
+                      </a:extLst>
+                    </a:blip>
+                    <a:srcRect/>
+                    <a:stretch>
+                      <a:fillRect/>
+                    </a:stretch>
+                  </pic:blipFill>
+                  <pic:spPr bwMode="auto">
+                    <a:xfrm>
+                      <a:off x="0" y="0"/>
+                      <a:ext cx="3476625" cy="2476500"/>
+                    </a:xfrm>
+                    <a:prstGeom prst="rect">
+                      <a:avLst/>
+                    </a:prstGeom>
+                    <a:noFill/>
+                    <a:ln>
+                      <a:noFill/>
+                    </a:ln>
+                  </pic:spPr>
+                </pic:pic>
+              </a:graphicData>
+            </a:graphic>
+          </wp:inline>
+        </w:drawing>
+      </w:r>
+      <w:r>
+        <w:rPr>
+          <w:lang w:val="en-US"/>
+        </w:rPr>
+        <w:t/>
+      </w:r>
+      <w:r>
+        <w:rPr>
+          <w:noProof/>
+          <w:lang w:val="en-US"/>
+        </w:rPr>
+        <w:t/>
+      </w:r>
+      <w:r>
+        <w:rPr>
+          <w:noProof/>
+          <w:lang w:val="en-US"/>
+        </w:rPr>
+        <w:t/>
+      </w:r>
+      <w:commentRangeStart w:id="11"/>
+      <w:commentRangeEnd w:id="11"/>
+      <w:r>
+        <w:commentReference w:id="11"/>
+      </w:r>
+    </w:p>
+    <w:p>
+      <w:pPr>
+        <w:jc w:val="center"/>
+        <w:rPr>
+          <w:sz w:val="30"/>
+          <w:szCs w:val="30"/>
+        </w:rPr>
+      </w:pPr>
+      <w:r>
+        <w:rPr>
+          <w:sz w:val="30"/>
+          <w:szCs w:val="30"/>
+        </w:rPr>
+        <w:t xml:space="preserve">Изображение</w:t>
+      </w:r>
+      <w:r>
+        <w:rPr>
+          <w:sz w:val="30"/>
+          <w:szCs w:val="30"/>
+          <w:lang w:val="en-US"/>
+        </w:rPr>
+        <w:t xml:space="preserve"> </w:t>
+      </w:r>
+      <w:r>
+        <w:rPr>
+          <w:sz w:val="30"/>
+          <w:szCs w:val="30"/>
+          <w:lang w:val="en-US"/>
+        </w:rPr>
+        <w:t xml:space="preserve">1</w:t>
+      </w:r>
+      <w:r>
+        <w:rPr>
+          <w:sz w:val="30"/>
+          <w:szCs w:val="30"/>
+          <w:lang w:val="en-US"/>
+        </w:rPr>
+        <w:t xml:space="preserve">. </w:t>
+      </w:r>
+      <w:r>
+        <w:rPr>
+          <w:sz w:val="30"/>
+          <w:szCs w:val="30"/>
+          <w:lang w:val="en-US"/>
+        </w:rPr>
+        <w:t xml:space="preserve">xxxxxx</w:t>
+      </w:r>
+      <w:r>
+        <w:rPr>
+          <w:sz w:val="30"/>
+          <w:szCs w:val="30"/>
+          <w:lang w:val="en-US"/>
+        </w:rPr>
+        <w:t/>
+      </w:r>
+      <w:r>
+        <w:rPr>
+          <w:sz w:val="30"/>
+          <w:szCs w:val="30"/>
+          <w:lang w:val="en-US"/>
+        </w:rPr>
+        <w:t/>
+      </w:r>
+    </w:p>
+    <w:p>
+      <w:pPr>
+        <w:jc w:val="center"/>
+        <w:rPr>
+          <w:sz w:val="30"/>
+          <w:szCs w:val="30"/>
+        </w:rPr>
+      </w:pPr>
+    </w:p>
+    <w:p>
+      <w:pPr>
+        <w:rPr>
+          <w:sz w:val="30"/>
+          <w:szCs w:val="30"/>
+          <w:lang w:val="en-US"/>
+        </w:rPr>
+      </w:pPr>
+      <w:r>
+        <w:rPr>
+          <w:sz w:val="30"/>
+          <w:szCs w:val="30"/>
+          <w:lang w:val="en-US"/>
+        </w:rPr>
+        <w:br w:type="page"/>
+      </w:r>
+    </w:p>
+    <w:p>
+      <w:pPr>
+        <w:pStyle w:val="21"/>
+        <w:spacing w:after="0" w:line="240" w:lineRule="auto"/>
+        <w:ind w:left="0"/>
+        <w:jc w:val="right"/>
+        <w:rPr>
+          <w:b/>
+          <w:bCs/>
+          <w:sz w:val="30"/>
+          <w:szCs w:val="30"/>
         </w:rPr>
       </w:pPr>
       <w:r>

</xml_diff>

<commit_message>
ya ebal eto vse
</commit_message>
<xml_diff>
--- a/generated/proposals/Рационализаторское предложение.docx
+++ b/generated/proposals/Рационализаторское предложение.docx
@@ -29,8 +29,9 @@
           <w:rFonts w:ascii="Times New Roman" w:hAnsi="Times New Roman"/>
           <w:u w:val="single"/>
         </w:rPr>
-        <w:t xml:space="preserve">aaaa</w:t>
-      </w:r>
+        <w:t xml:space="preserve">xxxx</w:t>
+      </w:r>
+      <w:proofErr w:type="spellStart"/>
       <w:r>
         <w:rPr>
           <w:rFonts w:ascii="Times New Roman" w:hAnsi="Times New Roman"/>
@@ -39,6 +40,7 @@
         </w:rPr>
         <w:t/>
       </w:r>
+      <w:proofErr w:type="spellEnd"/>
       <w:r>
         <w:rPr>
           <w:rFonts w:ascii="Times New Roman" w:hAnsi="Times New Roman"/>
@@ -228,7 +230,7 @@
           </mc:Choice>
           <mc:Fallback>
             <w:pict>
-              <v:rect w14:anchorId="784F593D" id="Прямоугольник 6" o:spid="_x0000_s1026" style="position:absolute;left:0;text-align:left;margin-left:9pt;margin-top:6.95pt;width:2in;height:54pt;z-index:251657216;visibility:visible;mso-wrap-style:square;mso-width-percent:0;mso-height-percent:0;mso-wrap-distance-left:9pt;mso-wrap-distance-top:0;mso-wrap-distance-right:9pt;mso-wrap-distance-bottom:0;mso-position-horizontal:absolute;mso-position-horizontal-relative:text;mso-position-vertical:absolute;mso-position-vertical-relative:text;mso-width-percent:0;mso-height-percent:0;mso-width-relative:page;mso-height-relative:page;v-text-anchor:top" o:gfxdata="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">
+              <v:rect w14:anchorId="784F593D" id="Прямоугольник 6" o:spid="_x0000_s1026" style="position:absolute;left:0;text-align:left;margin-left:9pt;margin-top:6.95pt;width:2in;height:54pt;z-index:251657216;visibility:visible;mso-wrap-style:square;mso-width-percent:0;mso-height-percent:0;mso-wrap-distance-left:9pt;mso-wrap-distance-top:0;mso-wrap-distance-right:9pt;mso-wrap-distance-bottom:0;mso-position-horizontal:absolute;mso-position-horizontal-relative:text;mso-position-vertical:absolute;mso-position-vertical-relative:text;mso-width-percent:0;mso-height-percent:0;mso-width-relative:page;mso-height-relative:page;v-text-anchor:top" o:gfxdata="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">
                 <v:textbox>
                   <w:txbxContent>
                     <w:p>
@@ -388,7 +390,7 @@
           <w:color w:val="000000"/>
           <w:sz w:val="20"/>
         </w:rPr>
-        <w:t xml:space="preserve">aaa</w:t>
+        <w:t xml:space="preserve">xxx</w:t>
       </w:r>
       <w:r>
         <w:rPr>
@@ -631,8 +633,9 @@
           <w:sz w:val="28"/>
           <w:szCs w:val="28"/>
         </w:rPr>
-        <w:t xml:space="preserve">aaaa, </w:t>
-      </w:r>
+        <w:t xml:space="preserve">xxx</w:t>
+      </w:r>
+      <w:proofErr w:type="spellStart"/>
       <w:r>
         <w:rPr>
           <w:b w:val="0"/>
@@ -640,8 +643,9 @@
           <w:sz w:val="28"/>
           <w:szCs w:val="28"/>
         </w:rPr>
-        <w:t>признать его рационализаторским и принять к использованию в филиале «</w:t>
-      </w:r>
+        <w:t/>
+      </w:r>
+      <w:proofErr w:type="spellEnd"/>
       <w:r>
         <w:rPr>
           <w:b w:val="0"/>
@@ -649,7 +653,7 @@
           <w:sz w:val="28"/>
           <w:szCs w:val="28"/>
         </w:rPr>
-        <w:t xml:space="preserve">aaaa</w:t>
+        <w:t xml:space="preserve">, </w:t>
       </w:r>
       <w:r>
         <w:rPr>
@@ -657,10 +661,30 @@
           <w:bCs w:val="0"/>
           <w:sz w:val="28"/>
           <w:szCs w:val="28"/>
+        </w:rPr>
+        <w:t>признать его рационализаторским и принять к использованию в филиале «</w:t>
+      </w:r>
+      <w:r>
+        <w:rPr>
+          <w:b w:val="0"/>
+          <w:bCs w:val="0"/>
+          <w:sz w:val="28"/>
+          <w:szCs w:val="28"/>
+        </w:rPr>
+        <w:t xml:space="preserve">xxxx</w:t>
+      </w:r>
+      <w:proofErr w:type="spellStart"/>
+      <w:r>
+        <w:rPr>
+          <w:b w:val="0"/>
+          <w:bCs w:val="0"/>
+          <w:sz w:val="28"/>
+          <w:szCs w:val="28"/>
           <w:lang w:val="en-US"/>
         </w:rPr>
         <w:t/>
       </w:r>
+      <w:proofErr w:type="spellEnd"/>
       <w:r>
         <w:rPr>
           <w:b w:val="0"/>
@@ -798,7 +822,23 @@
           <w:sz w:val="28"/>
           <w:szCs w:val="28"/>
         </w:rPr>
-        <w:t xml:space="preserve">          aaa</w:t>
+        <w:t xml:space="preserve">          xxxx</w:t>
+      </w:r>
+      <w:proofErr w:type="spellStart"/>
+      <w:r>
+        <w:rPr>
+          <w:sz w:val="28"/>
+          <w:szCs w:val="28"/>
+        </w:rPr>
+        <w:t/>
+      </w:r>
+      <w:proofErr w:type="spellEnd"/>
+      <w:r>
+        <w:rPr>
+          <w:sz w:val="28"/>
+          <w:szCs w:val="28"/>
+        </w:rPr>
+        <w:t/>
       </w:r>
     </w:p>
     <w:p>
@@ -852,7 +892,23 @@
           <w:sz w:val="28"/>
           <w:szCs w:val="28"/>
         </w:rPr>
-        <w:t xml:space="preserve">          aaaa</w:t>
+        <w:t xml:space="preserve">          xxx</w:t>
+      </w:r>
+      <w:proofErr w:type="spellStart"/>
+      <w:r>
+        <w:rPr>
+          <w:sz w:val="28"/>
+          <w:szCs w:val="28"/>
+        </w:rPr>
+        <w:t/>
+      </w:r>
+      <w:proofErr w:type="spellEnd"/>
+      <w:r>
+        <w:rPr>
+          <w:sz w:val="28"/>
+          <w:szCs w:val="28"/>
+        </w:rPr>
+        <w:t/>
       </w:r>
     </w:p>
     <w:p>
@@ -903,7 +959,7 @@
           <w:szCs w:val="28"/>
           <w:lang w:val="en-US"/>
         </w:rPr>
-        <w:t xml:space="preserve">          aaaa</w:t>
+        <w:t xml:space="preserve">          xxxx</w:t>
       </w:r>
       <w:r>
         <w:br w:type="page"/>
@@ -937,7 +993,7 @@
     </w:p>
     <w:tbl>
       <w:tblPr>
-        <w:tblW w:w="11287" w:type="dxa"/>
+        <w:tblW w:w="9217" w:type="dxa"/>
         <w:tblInd w:w="-5" w:type="dxa"/>
         <w:tblBorders>
           <w:top w:val="single" w:sz="4" w:space="0" w:color="auto"/>
@@ -950,21 +1006,21 @@
         <w:tblLook w:val="0000" w:firstRow="0" w:lastRow="0" w:firstColumn="0" w:lastColumn="0" w:noHBand="0" w:noVBand="0"/>
       </w:tblPr>
       <w:tblGrid>
-        <w:gridCol w:w="1499"/>
-        <w:gridCol w:w="1215"/>
-        <w:gridCol w:w="1681"/>
-        <w:gridCol w:w="2275"/>
-        <w:gridCol w:w="1597"/>
-        <w:gridCol w:w="2030"/>
+        <w:gridCol w:w="1252"/>
+        <w:gridCol w:w="1129"/>
+        <w:gridCol w:w="1317"/>
+        <w:gridCol w:w="1788"/>
+        <w:gridCol w:w="1284"/>
+        <w:gridCol w:w="1457"/>
         <w:gridCol w:w="990"/>
       </w:tblGrid>
       <w:tr>
         <w:trPr>
-          <w:trHeight w:val="1124"/>
+          <w:trHeight w:val="1135"/>
         </w:trPr>
         <w:tc>
           <w:tcPr>
-            <w:tcW w:w="1499" w:type="dxa"/>
+            <w:tcW w:w="1224" w:type="dxa"/>
             <w:vAlign w:val="center"/>
           </w:tcPr>
           <w:p>
@@ -1072,13 +1128,31 @@
                 <w:sz w:val="22"/>
                 <w:szCs w:val="22"/>
               </w:rPr>
-              <w:t>втора (ов)</w:t>
+              <w:t>втора (</w:t>
+            </w:r>
+            <w:proofErr w:type="spellStart"/>
+            <w:r>
+              <w:rPr>
+                <w:color w:val="000000"/>
+                <w:sz w:val="22"/>
+                <w:szCs w:val="22"/>
+              </w:rPr>
+              <w:t>ов</w:t>
+            </w:r>
+            <w:proofErr w:type="spellEnd"/>
+            <w:r>
+              <w:rPr>
+                <w:color w:val="000000"/>
+                <w:sz w:val="22"/>
+                <w:szCs w:val="22"/>
+              </w:rPr>
+              <w:t>)</w:t>
             </w:r>
           </w:p>
         </w:tc>
         <w:tc>
           <w:tcPr>
-            <w:tcW w:w="1681" w:type="dxa"/>
+            <w:tcW w:w="1373" w:type="dxa"/>
             <w:vAlign w:val="center"/>
           </w:tcPr>
           <w:p>
@@ -1112,7 +1186,7 @@
         </w:tc>
         <w:tc>
           <w:tcPr>
-            <w:tcW w:w="2275" w:type="dxa"/>
+            <w:tcW w:w="1858" w:type="dxa"/>
             <w:vAlign w:val="center"/>
           </w:tcPr>
           <w:p>
@@ -1137,7 +1211,7 @@
         </w:tc>
         <w:tc>
           <w:tcPr>
-            <w:tcW w:w="1597" w:type="dxa"/>
+            <w:tcW w:w="1304" w:type="dxa"/>
             <w:vAlign w:val="center"/>
           </w:tcPr>
           <w:p>
@@ -1195,7 +1269,7 @@
         </w:tc>
         <w:tc>
           <w:tcPr>
-            <w:tcW w:w="990" w:type="dxa"/>
+            <w:tcW w:w="808" w:type="dxa"/>
             <w:vAlign w:val="center"/>
           </w:tcPr>
           <w:p>
@@ -1222,7 +1296,7 @@
     </w:tbl>
     <w:tbl>
       <w:tblPr>
-        <w:tblW w:w="11287" w:type="dxa"/>
+        <w:tblW w:w="9241" w:type="dxa"/>
         <w:tblInd w:w="-5" w:type="dxa"/>
         <w:tblBorders>
           <w:top w:val="single" w:sz="4" w:space="0" w:color="auto"/>
@@ -1236,21 +1310,21 @@
         <w:tblLook w:val="0000" w:firstRow="0" w:lastRow="0" w:firstColumn="0" w:lastColumn="0" w:noHBand="0" w:noVBand="0"/>
       </w:tblPr>
       <w:tblGrid>
-        <w:gridCol w:w="1500"/>
-        <w:gridCol w:w="1193"/>
-        <w:gridCol w:w="1702"/>
-        <w:gridCol w:w="2268"/>
-        <w:gridCol w:w="1559"/>
-        <w:gridCol w:w="2126"/>
-        <w:gridCol w:w="939"/>
+        <w:gridCol w:w="1228"/>
+        <w:gridCol w:w="1182"/>
+        <w:gridCol w:w="1276"/>
+        <w:gridCol w:w="1843"/>
+        <w:gridCol w:w="1275"/>
+        <w:gridCol w:w="1418"/>
+        <w:gridCol w:w="1019"/>
       </w:tblGrid>
       <w:tr>
         <w:trPr>
-          <w:trHeight w:val="527"/>
+          <w:trHeight w:val="563"/>
         </w:trPr>
         <w:tc>
           <w:tcPr>
-            <w:tcW w:w="1500" w:type="dxa"/>
+            <w:tcW w:w="1228" w:type="dxa"/>
           </w:tcPr>
           <w:p>
             <w:pPr>
@@ -1268,8 +1342,9 @@
                 <w:szCs w:val="22"/>
                 <w:lang w:val="en-US"/>
               </w:rPr>
-              <w:t xml:space="preserve">1111</w:t>
-            </w:r>
+              <w:t xml:space="preserve">111</w:t>
+            </w:r>
+            <w:proofErr w:type="spellStart"/>
             <w:r>
               <w:rPr>
                 <w:color w:val="000000"/>
@@ -1278,6 +1353,7 @@
               </w:rPr>
               <w:t/>
             </w:r>
+            <w:proofErr w:type="spellEnd"/>
             <w:r>
               <w:rPr>
                 <w:sz w:val="22"/>
@@ -1290,7 +1366,7 @@
         </w:tc>
         <w:tc>
           <w:tcPr>
-            <w:tcW w:w="1193" w:type="dxa"/>
+            <w:tcW w:w="1182" w:type="dxa"/>
           </w:tcPr>
           <w:p>
             <w:pPr>
@@ -1308,8 +1384,9 @@
                 <w:szCs w:val="22"/>
                 <w:lang w:val="en-US"/>
               </w:rPr>
-              <w:t xml:space="preserve">xxx xxx xx</w:t>
-            </w:r>
+              <w:t xml:space="preserve">xx xx xx</w:t>
+            </w:r>
+            <w:proofErr w:type="spellStart"/>
             <w:r>
               <w:rPr>
                 <w:color w:val="000000"/>
@@ -1318,6 +1395,7 @@
               </w:rPr>
               <w:t/>
             </w:r>
+            <w:proofErr w:type="spellEnd"/>
             <w:r>
               <w:rPr>
                 <w:sz w:val="22"/>
@@ -1330,7 +1408,7 @@
         </w:tc>
         <w:tc>
           <w:tcPr>
-            <w:tcW w:w="1702" w:type="dxa"/>
+            <w:tcW w:w="1276" w:type="dxa"/>
           </w:tcPr>
           <w:p>
             <w:pPr>
@@ -1351,8 +1429,9 @@
                 <w:szCs w:val="22"/>
                 <w:lang w:val="en-US"/>
               </w:rPr>
-              <w:t xml:space="preserve">xxxxxx</w:t>
-            </w:r>
+              <w:t xml:space="preserve">xxxxx</w:t>
+            </w:r>
+            <w:proofErr w:type="spellStart"/>
             <w:r>
               <w:rPr>
                 <w:rFonts w:ascii="Times New Roman" w:hAnsi="Times New Roman"/>
@@ -1362,6 +1441,7 @@
               </w:rPr>
               <w:t/>
             </w:r>
+            <w:proofErr w:type="spellEnd"/>
             <w:r>
               <w:rPr>
                 <w:rFonts w:ascii="Times New Roman" w:hAnsi="Times New Roman"/>
@@ -1375,7 +1455,7 @@
         </w:tc>
         <w:tc>
           <w:tcPr>
-            <w:tcW w:w="2268" w:type="dxa"/>
+            <w:tcW w:w="1843" w:type="dxa"/>
           </w:tcPr>
           <w:p>
             <w:pPr>
@@ -1395,8 +1475,9 @@
                 <w:szCs w:val="22"/>
                 <w:lang w:val="en-US"/>
               </w:rPr>
-              <w:t xml:space="preserve">xxxx</w:t>
-            </w:r>
+              <w:t xml:space="preserve">xxx</w:t>
+            </w:r>
+            <w:proofErr w:type="spellStart"/>
             <w:r>
               <w:rPr>
                 <w:color w:val="000000"/>
@@ -1405,6 +1486,7 @@
               </w:rPr>
               <w:t/>
             </w:r>
+            <w:proofErr w:type="spellEnd"/>
             <w:r>
               <w:rPr>
                 <w:color w:val="000000"/>
@@ -1418,7 +1500,7 @@
         </w:tc>
         <w:tc>
           <w:tcPr>
-            <w:tcW w:w="1559" w:type="dxa"/>
+            <w:tcW w:w="1275" w:type="dxa"/>
           </w:tcPr>
           <w:p>
             <w:pPr>
@@ -1436,7 +1518,26 @@
                 <w:szCs w:val="22"/>
                 <w:lang w:val="en-US"/>
               </w:rPr>
-              <w:t xml:space="preserve">undefined</w:t>
+              <w:t xml:space="preserve">2000</w:t>
+            </w:r>
+            <w:proofErr w:type="spellStart"/>
+            <w:r>
+              <w:rPr>
+                <w:color w:val="000000"/>
+                <w:sz w:val="22"/>
+                <w:szCs w:val="22"/>
+              </w:rPr>
+              <w:t/>
+            </w:r>
+            <w:proofErr w:type="spellEnd"/>
+            <w:r>
+              <w:rPr>
+                <w:color w:val="000000"/>
+                <w:sz w:val="22"/>
+                <w:szCs w:val="22"/>
+                <w:lang w:val="en-US"/>
+              </w:rPr>
+              <w:t/>
             </w:r>
             <w:r>
               <w:rPr>
@@ -1458,7 +1559,7 @@
         </w:tc>
         <w:tc>
           <w:tcPr>
-            <w:tcW w:w="2126" w:type="dxa"/>
+            <w:tcW w:w="1418" w:type="dxa"/>
           </w:tcPr>
           <w:p>
             <w:pPr>
@@ -1477,6 +1578,7 @@
               </w:rPr>
               <w:t xml:space="preserve">xxx</w:t>
             </w:r>
+            <w:proofErr w:type="spellStart"/>
             <w:r>
               <w:rPr>
                 <w:color w:val="000000"/>
@@ -1485,6 +1587,7 @@
               </w:rPr>
               <w:t/>
             </w:r>
+            <w:proofErr w:type="spellEnd"/>
             <w:r>
               <w:rPr>
                 <w:color w:val="000000"/>
@@ -1506,7 +1609,7 @@
         </w:tc>
         <w:tc>
           <w:tcPr>
-            <w:tcW w:w="939" w:type="dxa"/>
+            <w:tcW w:w="1019" w:type="dxa"/>
           </w:tcPr>
           <w:p>
             <w:pPr>
@@ -1933,8 +2036,9 @@
           <w:szCs w:val="26"/>
           <w:u w:val="single"/>
         </w:rPr>
-        <w:t xml:space="preserve">aaaa</w:t>
-      </w:r>
+        <w:t xml:space="preserve">xxx</w:t>
+      </w:r>
+      <w:proofErr w:type="spellStart"/>
       <w:r>
         <w:rPr>
           <w:sz w:val="28"/>
@@ -1943,6 +2047,7 @@
         </w:rPr>
         <w:t/>
       </w:r>
+      <w:proofErr w:type="spellEnd"/>
       <w:r>
         <w:rPr>
           <w:b/>
@@ -2033,8 +2138,9 @@
           <w:sz w:val="26"/>
           <w:szCs w:val="26"/>
         </w:rPr>
-        <w:t xml:space="preserve">xxx x. x.</w:t>
-      </w:r>
+        <w:t xml:space="preserve">xx x. x.</w:t>
+      </w:r>
+      <w:proofErr w:type="spellStart"/>
       <w:r>
         <w:rPr>
           <w:lang w:val="en-US"/>
@@ -2053,13 +2159,11 @@
         </w:rPr>
         <w:t/>
       </w:r>
+      <w:proofErr w:type="spellEnd"/>
       <w:r>
         <w:t/>
       </w:r>
       <w:r>
-        <w:rPr>
-          <w:lang w:val="en-US"/>
-        </w:rPr>
         <w:t xml:space="preserve">, </w:t>
       </w:r>
       <w:r>
@@ -2295,6 +2399,24 @@
               </w:rPr>
               <w:t xml:space="preserve">1</w:t>
             </w:r>
+            <w:proofErr w:type="spellStart"/>
+            <w:r>
+              <w:rPr>
+                <w:sz w:val="26"/>
+                <w:szCs w:val="26"/>
+                <w:lang w:val="en-US"/>
+              </w:rPr>
+              <w:t/>
+            </w:r>
+            <w:proofErr w:type="spellEnd"/>
+            <w:r>
+              <w:rPr>
+                <w:sz w:val="26"/>
+                <w:szCs w:val="26"/>
+                <w:lang w:val="en-US"/>
+              </w:rPr>
+              <w:t/>
+            </w:r>
           </w:p>
         </w:tc>
         <w:tc>
@@ -2318,8 +2440,9 @@
                 <w:szCs w:val="26"/>
                 <w:lang w:val="en-US"/>
               </w:rPr>
-              <w:t xml:space="preserve">xxx x. x.</w:t>
-            </w:r>
+              <w:t xml:space="preserve">xx x. x.</w:t>
+            </w:r>
+            <w:proofErr w:type="spellStart"/>
             <w:r>
               <w:rPr>
                 <w:sz w:val="26"/>
@@ -2328,6 +2451,7 @@
               </w:rPr>
               <w:t/>
             </w:r>
+            <w:proofErr w:type="spellEnd"/>
             <w:r>
               <w:rPr>
                 <w:sz w:val="26"/>
@@ -2358,23 +2482,18 @@
                 <w:szCs w:val="26"/>
                 <w:lang w:val="en-US"/>
               </w:rPr>
-              <w:t xml:space="preserve">aaaa</w:t>
-            </w:r>
-            <w:r>
-              <w:rPr>
-                <w:sz w:val="26"/>
-                <w:szCs w:val="26"/>
-              </w:rPr>
-              <w:t xml:space="preserve">, </w:t>
-            </w:r>
+              <w:t xml:space="preserve">xxxx</w:t>
+            </w:r>
+            <w:proofErr w:type="spellStart"/>
             <w:r>
               <w:rPr>
                 <w:sz w:val="26"/>
                 <w:szCs w:val="26"/>
                 <w:lang w:val="en-US"/>
               </w:rPr>
-              <w:t xml:space="preserve">xxxx</w:t>
-            </w:r>
+              <w:t/>
+            </w:r>
+            <w:proofErr w:type="spellEnd"/>
             <w:r>
               <w:rPr>
                 <w:sz w:val="26"/>
@@ -2383,6 +2502,31 @@
               </w:rPr>
               <w:t/>
             </w:r>
+            <w:r>
+              <w:rPr>
+                <w:sz w:val="26"/>
+                <w:szCs w:val="26"/>
+              </w:rPr>
+              <w:t xml:space="preserve">, </w:t>
+            </w:r>
+            <w:r>
+              <w:rPr>
+                <w:sz w:val="26"/>
+                <w:szCs w:val="26"/>
+                <w:lang w:val="en-US"/>
+              </w:rPr>
+              <w:t xml:space="preserve">xxx</w:t>
+            </w:r>
+            <w:proofErr w:type="spellStart"/>
+            <w:r>
+              <w:rPr>
+                <w:sz w:val="26"/>
+                <w:szCs w:val="26"/>
+                <w:lang w:val="en-US"/>
+              </w:rPr>
+              <w:t/>
+            </w:r>
+            <w:proofErr w:type="spellEnd"/>
             <w:r>
               <w:rPr>
                 <w:sz w:val="26"/>
@@ -2412,6 +2556,7 @@
               </w:rPr>
               <w:t xml:space="preserve">100</w:t>
             </w:r>
+            <w:proofErr w:type="spellStart"/>
             <w:r>
               <w:rPr>
                 <w:lang w:val="en-US"/>
@@ -2430,6 +2575,7 @@
               </w:rPr>
               <w:t/>
             </w:r>
+            <w:proofErr w:type="spellEnd"/>
             <w:r>
               <w:rPr>
                 <w:lang w:val="en-US"/>
@@ -2472,8 +2618,17 @@
           <w:u w:val="single"/>
           <w:lang w:val="en-US"/>
         </w:rPr>
-        <w:t xml:space="preserve">xxx x. x.</w:t>
-      </w:r>
+        <w:t xml:space="preserve">xx x. x.</w:t>
+      </w:r>
+      <w:proofErr w:type="spellStart"/>
+      <w:r>
+        <w:rPr>
+          <w:u w:val="single"/>
+          <w:lang w:val="en-US"/>
+        </w:rPr>
+        <w:t/>
+      </w:r>
+      <w:proofErr w:type="spellEnd"/>
       <w:r>
         <w:rPr>
           <w:u w:val="single"/>
@@ -2652,8 +2807,9 @@
           <w:sz w:val="28"/>
           <w:szCs w:val="28"/>
         </w:rPr>
-        <w:t xml:space="preserve">aaaa</w:t>
-      </w:r>
+        <w:t xml:space="preserve">xxx</w:t>
+      </w:r>
+      <w:proofErr w:type="spellStart"/>
       <w:r>
         <w:rPr>
           <w:sz w:val="28"/>
@@ -2661,6 +2817,7 @@
         </w:rPr>
         <w:t/>
       </w:r>
+      <w:proofErr w:type="spellEnd"/>
       <w:r>
         <w:rPr>
           <w:sz w:val="28"/>
@@ -2705,9 +2862,25 @@
         <w:rPr>
           <w:sz w:val="28"/>
           <w:szCs w:val="28"/>
-          <w:lang w:val="en-US"/>
-        </w:rPr>
-        <w:t xml:space="preserve">aaaa</w:t>
+        </w:rPr>
+        <w:t xml:space="preserve">xxxx</w:t>
+      </w:r>
+      <w:proofErr w:type="spellStart"/>
+      <w:r>
+        <w:rPr>
+          <w:sz w:val="28"/>
+          <w:szCs w:val="28"/>
+          <w:lang w:val="en-US"/>
+        </w:rPr>
+        <w:t/>
+      </w:r>
+      <w:proofErr w:type="spellEnd"/>
+      <w:r>
+        <w:rPr>
+          <w:sz w:val="28"/>
+          <w:szCs w:val="28"/>
+        </w:rPr>
+        <w:t/>
       </w:r>
       <w:r>
         <w:rPr>
@@ -2747,7 +2920,25 @@
           <w:szCs w:val="28"/>
           <w:u w:val="single"/>
         </w:rPr>
-        <w:t xml:space="preserve">aaa</w:t>
+        <w:t xml:space="preserve">xxxx</w:t>
+      </w:r>
+      <w:proofErr w:type="spellStart"/>
+      <w:r>
+        <w:rPr>
+          <w:sz w:val="28"/>
+          <w:szCs w:val="28"/>
+          <w:u w:val="single"/>
+        </w:rPr>
+        <w:t/>
+      </w:r>
+      <w:proofErr w:type="spellEnd"/>
+      <w:r>
+        <w:rPr>
+          <w:sz w:val="28"/>
+          <w:szCs w:val="28"/>
+          <w:u w:val="single"/>
+        </w:rPr>
+        <w:t/>
       </w:r>
       <w:commentRangeStart w:id="3"/>
       <w:commentRangeEnd w:id="3"/>
@@ -2794,7 +2985,23 @@
           <w:sz w:val="28"/>
           <w:szCs w:val="28"/>
         </w:rPr>
-        <w:t xml:space="preserve">aaaa</w:t>
+        <w:t xml:space="preserve">xxx</w:t>
+      </w:r>
+      <w:proofErr w:type="spellStart"/>
+      <w:r>
+        <w:rPr>
+          <w:sz w:val="28"/>
+          <w:szCs w:val="28"/>
+        </w:rPr>
+        <w:t/>
+      </w:r>
+      <w:proofErr w:type="spellEnd"/>
+      <w:r>
+        <w:rPr>
+          <w:sz w:val="28"/>
+          <w:szCs w:val="28"/>
+        </w:rPr>
+        <w:t/>
       </w:r>
     </w:p>
     <w:p>
@@ -2830,8 +3037,9 @@
           <w:szCs w:val="28"/>
           <w:u w:val="single"/>
         </w:rPr>
-        <w:t xml:space="preserve">          aaa</w:t>
-      </w:r>
+        <w:t xml:space="preserve">          xxx</w:t>
+      </w:r>
+      <w:proofErr w:type="spellStart"/>
       <w:r>
         <w:rPr>
           <w:sz w:val="28"/>
@@ -2841,6 +3049,7 @@
         </w:rPr>
         <w:t/>
       </w:r>
+      <w:proofErr w:type="spellEnd"/>
       <w:r>
         <w:rPr>
           <w:sz w:val="28"/>
@@ -2925,8 +3134,9 @@
           <w:szCs w:val="28"/>
           <w:u w:val="single"/>
         </w:rPr>
-        <w:t xml:space="preserve">          aaa</w:t>
-      </w:r>
+        <w:t xml:space="preserve">          xxx</w:t>
+      </w:r>
+      <w:proofErr w:type="spellStart"/>
       <w:r>
         <w:rPr>
           <w:sz w:val="28"/>
@@ -2936,6 +3146,7 @@
         </w:rPr>
         <w:t/>
       </w:r>
+      <w:proofErr w:type="spellEnd"/>
       <w:r>
         <w:rPr>
           <w:sz w:val="28"/>
@@ -2997,7 +3208,7 @@
           <w:szCs w:val="28"/>
           <w:u w:val="single"/>
         </w:rPr>
-        <w:t xml:space="preserve">aaa</w:t>
+        <w:t xml:space="preserve">xxx</w:t>
       </w:r>
       <w:r>
         <w:rPr>
@@ -3073,7 +3284,7 @@
           <w:u w:val="single"/>
           <w:lang w:val="en-US"/>
         </w:rPr>
-        <w:t xml:space="preserve">aaa</w:t>
+        <w:t xml:space="preserve">xxx</w:t>
       </w:r>
       <w:r>
         <w:rPr>
@@ -3143,7 +3354,7 @@
           <w:u w:val="single"/>
           <w:lang w:val="en-US"/>
         </w:rPr>
-        <w:t xml:space="preserve">aaa</w:t>
+        <w:t xml:space="preserve">xxx</w:t>
       </w:r>
     </w:p>
     <w:p>
@@ -3202,8 +3413,9 @@
           <w:u w:val="single"/>
           <w:lang w:val="en-US"/>
         </w:rPr>
-        <w:t xml:space="preserve">aaa</w:t>
-      </w:r>
+        <w:t xml:space="preserve">xxx</w:t>
+      </w:r>
+      <w:proofErr w:type="spellStart"/>
       <w:r>
         <w:rPr>
           <w:sz w:val="28"/>
@@ -3213,6 +3425,7 @@
         </w:rPr>
         <w:t/>
       </w:r>
+      <w:proofErr w:type="spellEnd"/>
       <w:r>
         <w:rPr>
           <w:sz w:val="28"/>
@@ -3273,8 +3486,9 @@
                 <w:szCs w:val="28"/>
                 <w:lang w:val="en-US"/>
               </w:rPr>
-              <w:t xml:space="preserve">aaa</w:t>
-            </w:r>
+              <w:t xml:space="preserve">xxx</w:t>
+            </w:r>
+            <w:proofErr w:type="spellStart"/>
             <w:r>
               <w:rPr>
                 <w:sz w:val="28"/>
@@ -3282,6 +3496,7 @@
               </w:rPr>
               <w:t/>
             </w:r>
+            <w:proofErr w:type="spellEnd"/>
             <w:r>
               <w:rPr>
                 <w:sz w:val="28"/>
@@ -3387,8 +3602,9 @@
                 <w:szCs w:val="28"/>
                 <w:lang w:val="en-US"/>
               </w:rPr>
-              <w:t xml:space="preserve">aa</w:t>
-            </w:r>
+              <w:t xml:space="preserve">xxx</w:t>
+            </w:r>
+            <w:proofErr w:type="spellStart"/>
             <w:r>
               <w:rPr>
                 <w:sz w:val="28"/>
@@ -3397,6 +3613,7 @@
               </w:rPr>
               <w:t/>
             </w:r>
+            <w:proofErr w:type="spellEnd"/>
             <w:r>
               <w:rPr>
                 <w:sz w:val="28"/>
@@ -3470,6 +3687,7 @@
         </w:rPr>
         <w:t xml:space="preserve">требованиям соответствует</w:t>
       </w:r>
+      <w:proofErr w:type="spellStart"/>
       <w:r>
         <w:rPr>
           <w:i/>
@@ -3481,6 +3699,7 @@
         </w:rPr>
         <w:t/>
       </w:r>
+      <w:proofErr w:type="spellEnd"/>
       <w:r>
         <w:rPr>
           <w:i/>
@@ -3558,8 +3777,9 @@
                 <w:shd w:val="clear" w:color="auto" w:fill="FFFFFF"/>
                 <w:lang w:val="en-US"/>
               </w:rPr>
-              <w:t xml:space="preserve">aaa</w:t>
-            </w:r>
+              <w:t xml:space="preserve">xxx</w:t>
+            </w:r>
+            <w:proofErr w:type="spellStart"/>
             <w:r>
               <w:rPr>
                 <w:color w:val="000000"/>
@@ -3570,6 +3790,7 @@
               </w:rPr>
               <w:t/>
             </w:r>
+            <w:proofErr w:type="spellEnd"/>
             <w:r>
               <w:rPr>
                 <w:color w:val="000000"/>
@@ -3674,8 +3895,9 @@
                 <w:shd w:val="clear" w:color="auto" w:fill="FFFFFF"/>
                 <w:lang w:val="en-US"/>
               </w:rPr>
-              <w:t xml:space="preserve">aa</w:t>
-            </w:r>
+              <w:t xml:space="preserve">xxx</w:t>
+            </w:r>
+            <w:proofErr w:type="spellStart"/>
             <w:r>
               <w:rPr>
                 <w:color w:val="000000"/>
@@ -3686,6 +3908,7 @@
               </w:rPr>
               <w:t/>
             </w:r>
+            <w:proofErr w:type="spellEnd"/>
             <w:r>
               <w:rPr>
                 <w:color w:val="000000"/>
@@ -3907,6 +4130,7 @@
         </w:rPr>
         <w:t xml:space="preserve">требованиям соответствует</w:t>
       </w:r>
+      <w:proofErr w:type="spellStart"/>
       <w:r>
         <w:rPr>
           <w:i/>
@@ -3918,6 +4142,7 @@
         </w:rPr>
         <w:t/>
       </w:r>
+      <w:proofErr w:type="spellEnd"/>
       <w:r>
         <w:rPr>
           <w:i/>
@@ -3995,8 +4220,9 @@
                 <w:shd w:val="clear" w:color="auto" w:fill="FFFFFF"/>
                 <w:lang w:val="en-US"/>
               </w:rPr>
-              <w:t xml:space="preserve">aaa</w:t>
-            </w:r>
+              <w:t xml:space="preserve">xxx</w:t>
+            </w:r>
+            <w:proofErr w:type="spellStart"/>
             <w:r>
               <w:rPr>
                 <w:color w:val="000000"/>
@@ -4007,6 +4233,7 @@
               </w:rPr>
               <w:t/>
             </w:r>
+            <w:proofErr w:type="spellEnd"/>
             <w:r>
               <w:rPr>
                 <w:color w:val="000000"/>
@@ -4111,8 +4338,9 @@
                 <w:shd w:val="clear" w:color="auto" w:fill="FFFFFF"/>
                 <w:lang w:val="en-US"/>
               </w:rPr>
-              <w:t xml:space="preserve">aaa</w:t>
-            </w:r>
+              <w:t xml:space="preserve">xxx</w:t>
+            </w:r>
+            <w:proofErr w:type="spellStart"/>
             <w:r>
               <w:rPr>
                 <w:color w:val="000000"/>
@@ -4122,6 +4350,7 @@
               </w:rPr>
               <w:t/>
             </w:r>
+            <w:proofErr w:type="spellEnd"/>
             <w:r>
               <w:rPr>
                 <w:color w:val="000000"/>
@@ -4308,319 +4537,6 @@
           <w:sz w:val="30"/>
           <w:szCs w:val="30"/>
           <w:lang w:val="en-US"/>
-        </w:rPr>
-      </w:pPr>
-      <w:r>
-        <w:rPr>
-          <w:b/>
-          <w:bCs/>
-          <w:lang w:val="en-US"/>
-        </w:rPr>
-        <w:lastRenderedPageBreak/>
-        <w:t/>
-      </w:r>
-      <w:r>
-        <w:rPr>
-          <w:b/>
-          <w:bCs/>
-          <w:lang w:val="en-US"/>
-        </w:rPr>
-        <w:t/>
-      </w:r>
-      <w:r>
-        <w:rPr>
-          <w:b/>
-          <w:bCs/>
-          <w:lang w:val="en-US"/>
-        </w:rPr>
-        <w:t/>
-      </w:r>
-      <w:r>
-        <w:rPr>
-          <w:b/>
-          <w:bCs/>
-          <w:sz w:val="30"/>
-          <w:szCs w:val="30"/>
-        </w:rPr>
-        <w:t xml:space="preserve">Приложение </w:t>
-      </w:r>
-      <w:r>
-        <w:rPr>
-          <w:b/>
-          <w:bCs/>
-          <w:sz w:val="30"/>
-          <w:szCs w:val="30"/>
-          <w:lang w:val="en-US"/>
-        </w:rPr>
-        <w:t xml:space="preserve">1</w:t>
-      </w:r>
-      <w:r>
-        <w:rPr>
-          <w:b/>
-          <w:bCs/>
-          <w:sz w:val="30"/>
-          <w:szCs w:val="30"/>
-          <w:lang w:val="en-US"/>
-        </w:rPr>
-        <w:t/>
-      </w:r>
-      <w:r>
-        <w:rPr>
-          <w:b/>
-          <w:bCs/>
-          <w:sz w:val="30"/>
-          <w:szCs w:val="30"/>
-          <w:lang w:val="en-US"/>
-        </w:rPr>
-        <w:t/>
-      </w:r>
-    </w:p>
-    <w:p>
-      <w:pPr>
-        <w:pStyle w:val="21"/>
-        <w:spacing w:after="0" w:line="240" w:lineRule="auto"/>
-        <w:ind w:left="0"/>
-        <w:jc w:val="center"/>
-        <w:rPr>
-          <w:b/>
-          <w:bCs/>
-          <w:sz w:val="30"/>
-          <w:szCs w:val="30"/>
-        </w:rPr>
-      </w:pPr>
-    </w:p>
-    <w:p>
-      <w:pPr>
-        <w:pStyle w:val="12"/>
-        <w:tabs>
-          <w:tab w:val="left" w:pos="8787"/>
-        </w:tabs>
-        <w:ind w:firstLine="0"/>
-        <w:jc w:val="center"/>
-        <w:rPr>
-          <w:b/>
-          <w:bCs/>
-        </w:rPr>
-      </w:pPr>
-      <w:r>
-        <w:rPr>
-          <w:b/>
-          <w:bCs/>
-          <w:lang w:val="en-US"/>
-        </w:rPr>
-        <w:t xml:space="preserve">xxxxx</w:t>
-      </w:r>
-    </w:p>
-    <w:p>
-      <w:pPr>
-        <w:pStyle w:val="12"/>
-        <w:tabs>
-          <w:tab w:val="left" w:pos="8787"/>
-        </w:tabs>
-        <w:ind w:firstLine="0"/>
-        <w:rPr>
-          <w:b/>
-          <w:bCs/>
-          <w:szCs w:val="30"/>
-          <w:lang w:val="en-US"/>
-        </w:rPr>
-      </w:pPr>
-    </w:p>
-    <w:p>
-      <w:pPr>
-        <w:pStyle w:val="12"/>
-        <w:tabs>
-          <w:tab w:val="left" w:pos="8787"/>
-        </w:tabs>
-        <w:ind w:firstLine="0"/>
-        <w:jc w:val="center"/>
-        <w:rPr>
-          <w:b/>
-          <w:bCs/>
-          <w:lang w:val="en-US"/>
-        </w:rPr>
-      </w:pPr>
-      <w:r>
-        <w:rPr>
-          <w:noProof/>
-          <w:lang w:val="en-US"/>
-        </w:rPr>
-        <w:drawing>
-          <wp:inline distT="0" distB="0" distL="0" distR="0">
-            <wp:extent cx="3476625" cy="2476500"/>
-            <wp:effectExtent l="0" t="0" r="0" b="0"/>
-            <wp:docPr id="2" name="Image 2" descr="image"/>
-            <wp:cNvGraphicFramePr>
-              <a:graphicFrameLocks xmlns:a="http://schemas.openxmlformats.org/drawingml/2006/main" noChangeAspect="1"/>
-            </wp:cNvGraphicFramePr>
-            <a:graphic xmlns:a="http://schemas.openxmlformats.org/drawingml/2006/main">
-              <a:graphicData uri="http://schemas.openxmlformats.org/drawingml/2006/picture">
-                <pic:pic xmlns:pic="http://schemas.openxmlformats.org/drawingml/2006/picture">
-                  <pic:nvPicPr>
-                    <pic:cNvPr id="0" name="Picture 1" descr="image"/>
-                    <pic:cNvPicPr>
-                      <a:picLocks noChangeAspect="1" noChangeArrowheads="1"/>
-                    </pic:cNvPicPr>
-                  </pic:nvPicPr>
-                  <pic:blipFill>
-                    <a:blip r:embed="rId13">
-                      <a:extLst>
-                        <a:ext uri="{28A0092B-C50C-407E-A947-70E740481C1C}">
-                          <a14:useLocalDpi xmlns:a14="http://schemas.microsoft.com/office/drawing/2010/main" val="0"/>
-                        </a:ext>
-                      </a:extLst>
-                    </a:blip>
-                    <a:srcRect/>
-                    <a:stretch>
-                      <a:fillRect/>
-                    </a:stretch>
-                  </pic:blipFill>
-                  <pic:spPr bwMode="auto">
-                    <a:xfrm>
-                      <a:off x="0" y="0"/>
-                      <a:ext cx="3476625" cy="2476500"/>
-                    </a:xfrm>
-                    <a:prstGeom prst="rect">
-                      <a:avLst/>
-                    </a:prstGeom>
-                    <a:noFill/>
-                    <a:ln>
-                      <a:noFill/>
-                    </a:ln>
-                  </pic:spPr>
-                </pic:pic>
-              </a:graphicData>
-            </a:graphic>
-          </wp:inline>
-        </w:drawing>
-      </w:r>
-      <w:r>
-        <w:rPr>
-          <w:lang w:val="en-US"/>
-        </w:rPr>
-        <w:t/>
-      </w:r>
-      <w:r>
-        <w:rPr>
-          <w:noProof/>
-          <w:lang w:val="en-US"/>
-        </w:rPr>
-        <w:t/>
-      </w:r>
-      <w:r>
-        <w:rPr>
-          <w:noProof/>
-          <w:lang w:val="en-US"/>
-        </w:rPr>
-        <w:t/>
-      </w:r>
-      <w:commentRangeStart w:id="11"/>
-      <w:commentRangeEnd w:id="11"/>
-      <w:r>
-        <w:commentReference w:id="11"/>
-      </w:r>
-    </w:p>
-    <w:p>
-      <w:pPr>
-        <w:jc w:val="center"/>
-        <w:rPr>
-          <w:sz w:val="30"/>
-          <w:szCs w:val="30"/>
-        </w:rPr>
-      </w:pPr>
-      <w:r>
-        <w:rPr>
-          <w:sz w:val="30"/>
-          <w:szCs w:val="30"/>
-        </w:rPr>
-        <w:t xml:space="preserve">Изображение</w:t>
-      </w:r>
-      <w:r>
-        <w:rPr>
-          <w:sz w:val="30"/>
-          <w:szCs w:val="30"/>
-          <w:lang w:val="en-US"/>
-        </w:rPr>
-        <w:t xml:space="preserve"> </w:t>
-      </w:r>
-      <w:r>
-        <w:rPr>
-          <w:sz w:val="30"/>
-          <w:szCs w:val="30"/>
-          <w:lang w:val="en-US"/>
-        </w:rPr>
-        <w:t xml:space="preserve">1</w:t>
-      </w:r>
-      <w:r>
-        <w:rPr>
-          <w:sz w:val="30"/>
-          <w:szCs w:val="30"/>
-          <w:lang w:val="en-US"/>
-        </w:rPr>
-        <w:t xml:space="preserve">. </w:t>
-      </w:r>
-      <w:r>
-        <w:rPr>
-          <w:sz w:val="30"/>
-          <w:szCs w:val="30"/>
-          <w:lang w:val="en-US"/>
-        </w:rPr>
-        <w:t xml:space="preserve">xxxxxx</w:t>
-      </w:r>
-      <w:r>
-        <w:rPr>
-          <w:sz w:val="30"/>
-          <w:szCs w:val="30"/>
-          <w:lang w:val="en-US"/>
-        </w:rPr>
-        <w:t/>
-      </w:r>
-      <w:r>
-        <w:rPr>
-          <w:sz w:val="30"/>
-          <w:szCs w:val="30"/>
-          <w:lang w:val="en-US"/>
-        </w:rPr>
-        <w:t/>
-      </w:r>
-    </w:p>
-    <w:p>
-      <w:pPr>
-        <w:jc w:val="center"/>
-        <w:rPr>
-          <w:sz w:val="30"/>
-          <w:szCs w:val="30"/>
-        </w:rPr>
-      </w:pPr>
-    </w:p>
-    <w:p>
-      <w:pPr>
-        <w:rPr>
-          <w:sz w:val="30"/>
-          <w:szCs w:val="30"/>
-          <w:lang w:val="en-US"/>
-        </w:rPr>
-      </w:pPr>
-      <w:r>
-        <w:rPr>
-          <w:sz w:val="30"/>
-          <w:szCs w:val="30"/>
-          <w:lang w:val="en-US"/>
-        </w:rPr>
-        <w:br w:type="page"/>
-      </w:r>
-    </w:p>
-    <w:p>
-      <w:pPr>
-        <w:pStyle w:val="21"/>
-        <w:spacing w:after="0" w:line="240" w:lineRule="auto"/>
-        <w:ind w:left="0"/>
-        <w:jc w:val="right"/>
-        <w:rPr>
-          <w:b/>
-          <w:bCs/>
-          <w:sz w:val="30"/>
-          <w:szCs w:val="30"/>
         </w:rPr>
       </w:pPr>
       <w:r>
@@ -5416,13 +5332,13 @@
       </w:rPr>
     </w:lvl>
   </w:abstractNum>
-  <w:num w:numId="1" w16cid:durableId="906919584">
+  <w:num w:numId="1" w16cid:durableId="559053288">
     <w:abstractNumId w:val="0"/>
   </w:num>
-  <w:num w:numId="2" w16cid:durableId="1030910073">
+  <w:num w:numId="2" w16cid:durableId="1863393087">
     <w:abstractNumId w:val="2"/>
   </w:num>
-  <w:num w:numId="3" w16cid:durableId="557590225">
+  <w:num w:numId="3" w16cid:durableId="779686393">
     <w:abstractNumId w:val="1"/>
   </w:num>
 </w:numbering>

</xml_diff>

<commit_message>
add templates with many authors
</commit_message>
<xml_diff>
--- a/generated/proposals/Рационализаторское предложение.docx
+++ b/generated/proposals/Рационализаторское предложение.docx
@@ -29,9 +29,8 @@
           <w:rFonts w:ascii="Times New Roman" w:hAnsi="Times New Roman"/>
           <w:u w:val="single"/>
         </w:rPr>
-        <w:t xml:space="preserve">xxxx</w:t>
-      </w:r>
-      <w:proofErr w:type="spellStart"/>
+        <w:t xml:space="preserve">zzzz</w:t>
+      </w:r>
       <w:r>
         <w:rPr>
           <w:rFonts w:ascii="Times New Roman" w:hAnsi="Times New Roman"/>
@@ -40,7 +39,6 @@
         </w:rPr>
         <w:t/>
       </w:r>
-      <w:proofErr w:type="spellEnd"/>
       <w:r>
         <w:rPr>
           <w:rFonts w:ascii="Times New Roman" w:hAnsi="Times New Roman"/>
@@ -230,7 +228,7 @@
           </mc:Choice>
           <mc:Fallback>
             <w:pict>
-              <v:rect w14:anchorId="784F593D" id="Прямоугольник 6" o:spid="_x0000_s1026" style="position:absolute;left:0;text-align:left;margin-left:9pt;margin-top:6.95pt;width:2in;height:54pt;z-index:251657216;visibility:visible;mso-wrap-style:square;mso-width-percent:0;mso-height-percent:0;mso-wrap-distance-left:9pt;mso-wrap-distance-top:0;mso-wrap-distance-right:9pt;mso-wrap-distance-bottom:0;mso-position-horizontal:absolute;mso-position-horizontal-relative:text;mso-position-vertical:absolute;mso-position-vertical-relative:text;mso-width-percent:0;mso-height-percent:0;mso-width-relative:page;mso-height-relative:page;v-text-anchor:top" o:gfxdata="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">
+              <v:rect w14:anchorId="784F593D" id="Прямоугольник 6" o:spid="_x0000_s1026" style="position:absolute;left:0;text-align:left;margin-left:9pt;margin-top:6.95pt;width:2in;height:54pt;z-index:251657216;visibility:visible;mso-wrap-style:square;mso-width-percent:0;mso-height-percent:0;mso-wrap-distance-left:9pt;mso-wrap-distance-top:0;mso-wrap-distance-right:9pt;mso-wrap-distance-bottom:0;mso-position-horizontal:absolute;mso-position-horizontal-relative:text;mso-position-vertical:absolute;mso-position-vertical-relative:text;mso-width-percent:0;mso-height-percent:0;mso-width-relative:page;mso-height-relative:page;v-text-anchor:top" o:gfxdata="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">
                 <v:textbox>
                   <w:txbxContent>
                     <w:p>
@@ -250,15 +248,7 @@
                     </w:p>
                     <w:p>
                       <w:r>
-                        <w:t>от «__</w:t>
-                      </w:r>
-                      <w:proofErr w:type="gramStart"/>
-                      <w:r>
-                        <w:t>_»_</w:t>
-                      </w:r>
-                      <w:proofErr w:type="gramEnd"/>
-                      <w:r>
-                        <w:t>______ ____ г.</w:t>
+                        <w:t>от «___»_______ ____ г.</w:t>
                       </w:r>
                     </w:p>
                   </w:txbxContent>
@@ -390,7 +380,7 @@
           <w:color w:val="000000"/>
           <w:sz w:val="20"/>
         </w:rPr>
-        <w:t xml:space="preserve">xxx</w:t>
+        <w:t xml:space="preserve">zzzz</w:t>
       </w:r>
       <w:r>
         <w:rPr>
@@ -624,7 +614,7 @@
           <w:sz w:val="28"/>
           <w:szCs w:val="28"/>
         </w:rPr>
-        <w:t>Прошу рассмотреть предложение под наименованием: «</w:t>
+        <w:t>Про</w:t>
       </w:r>
       <w:r>
         <w:rPr>
@@ -633,9 +623,8 @@
           <w:sz w:val="28"/>
           <w:szCs w:val="28"/>
         </w:rPr>
-        <w:t xml:space="preserve">xxx</w:t>
-      </w:r>
-      <w:proofErr w:type="spellStart"/>
+        <w:t>сим</w:t>
+      </w:r>
       <w:r>
         <w:rPr>
           <w:b w:val="0"/>
@@ -643,9 +632,8 @@
           <w:sz w:val="28"/>
           <w:szCs w:val="28"/>
         </w:rPr>
-        <w:t/>
-      </w:r>
-      <w:proofErr w:type="spellEnd"/>
+        <w:t xml:space="preserve"> рассмотреть предложение под наименованием: «</w:t>
+      </w:r>
       <w:r>
         <w:rPr>
           <w:b w:val="0"/>
@@ -653,7 +641,7 @@
           <w:sz w:val="28"/>
           <w:szCs w:val="28"/>
         </w:rPr>
-        <w:t xml:space="preserve">, </w:t>
+        <w:t xml:space="preserve">zzz, </w:t>
       </w:r>
       <w:r>
         <w:rPr>
@@ -671,9 +659,8 @@
           <w:sz w:val="28"/>
           <w:szCs w:val="28"/>
         </w:rPr>
-        <w:t xml:space="preserve">xxxx</w:t>
-      </w:r>
-      <w:proofErr w:type="spellStart"/>
+        <w:t xml:space="preserve">zzzz</w:t>
+      </w:r>
       <w:r>
         <w:rPr>
           <w:b w:val="0"/>
@@ -684,7 +671,6 @@
         </w:rPr>
         <w:t/>
       </w:r>
-      <w:proofErr w:type="spellEnd"/>
       <w:r>
         <w:rPr>
           <w:b w:val="0"/>
@@ -719,7 +705,70 @@
           <w:sz w:val="28"/>
           <w:szCs w:val="28"/>
         </w:rPr>
-        <w:t>Я утверждаю, что действительно являюсь автором данного предложения.</w:t>
+        <w:t>Мы</w:t>
+      </w:r>
+      <w:r>
+        <w:rPr>
+          <w:sz w:val="28"/>
+          <w:szCs w:val="28"/>
+        </w:rPr>
+        <w:t xml:space="preserve"> утвержда</w:t>
+      </w:r>
+      <w:r>
+        <w:rPr>
+          <w:sz w:val="28"/>
+          <w:szCs w:val="28"/>
+        </w:rPr>
+        <w:t>ем</w:t>
+      </w:r>
+      <w:r>
+        <w:rPr>
+          <w:sz w:val="28"/>
+          <w:szCs w:val="28"/>
+        </w:rPr>
+        <w:t>, что действительно явля</w:t>
+      </w:r>
+      <w:r>
+        <w:rPr>
+          <w:sz w:val="28"/>
+          <w:szCs w:val="28"/>
+        </w:rPr>
+        <w:t>емся</w:t>
+      </w:r>
+      <w:r>
+        <w:rPr>
+          <w:sz w:val="28"/>
+          <w:szCs w:val="28"/>
+        </w:rPr>
+        <w:t xml:space="preserve"> автор</w:t>
+      </w:r>
+      <w:r>
+        <w:rPr>
+          <w:sz w:val="28"/>
+          <w:szCs w:val="28"/>
+        </w:rPr>
+        <w:t>а</w:t>
+      </w:r>
+      <w:r>
+        <w:rPr>
+          <w:sz w:val="28"/>
+          <w:szCs w:val="28"/>
+        </w:rPr>
+        <w:t>м</w:t>
+      </w:r>
+      <w:r>
+        <w:rPr>
+          <w:sz w:val="28"/>
+          <w:szCs w:val="28"/>
+        </w:rPr>
+        <w:t>и</w:t>
+      </w:r>
+      <w:r>
+        <w:rPr>
+          <w:sz w:val="28"/>
+          <w:szCs w:val="28"/>
+        </w:rPr>
+        <w:t xml:space="preserve"> данного предложения.</w:t>
       </w:r>
     </w:p>
     <w:p>
@@ -737,7 +786,28 @@
           <w:sz w:val="28"/>
           <w:szCs w:val="28"/>
         </w:rPr>
-        <w:t>Я обязуюсь до принятия решения по результатам рассмотрения настоящего предложения, а также в случае принятия решения о признании настоящего предложения рационализаторским не направлять указанное предложение на рассмотрение в другие организации.</w:t>
+        <w:t>Мы</w:t>
+      </w:r>
+      <w:r>
+        <w:rPr>
+          <w:sz w:val="28"/>
+          <w:szCs w:val="28"/>
+        </w:rPr>
+        <w:t xml:space="preserve"> обязу</w:t>
+      </w:r>
+      <w:r>
+        <w:rPr>
+          <w:sz w:val="28"/>
+          <w:szCs w:val="28"/>
+        </w:rPr>
+        <w:t>емся</w:t>
+      </w:r>
+      <w:r>
+        <w:rPr>
+          <w:sz w:val="28"/>
+          <w:szCs w:val="28"/>
+        </w:rPr>
+        <w:t xml:space="preserve"> до принятия решения по результатам рассмотрения настоящего предложения, а также в случае принятия решения о признании настоящего предложения рационализаторским не направлять указанное предложение на рассмотрение в другие организации.</w:t>
       </w:r>
     </w:p>
     <w:p>
@@ -755,7 +825,28 @@
           <w:sz w:val="28"/>
           <w:szCs w:val="28"/>
         </w:rPr>
-        <w:t>Мне известно, что в случае признания предложения коммерческой тайной Общества я обязуюсь не разглашать его сущность.</w:t>
+        <w:t>Нам</w:t>
+      </w:r>
+      <w:r>
+        <w:rPr>
+          <w:sz w:val="28"/>
+          <w:szCs w:val="28"/>
+        </w:rPr>
+        <w:t xml:space="preserve"> известно, что в случае признания предложения коммерческой тайной Общества </w:t>
+      </w:r>
+      <w:r>
+        <w:rPr>
+          <w:sz w:val="28"/>
+          <w:szCs w:val="28"/>
+        </w:rPr>
+        <w:t>мы</w:t>
+      </w:r>
+      <w:r>
+        <w:rPr>
+          <w:sz w:val="28"/>
+          <w:szCs w:val="28"/>
+        </w:rPr>
+        <w:t xml:space="preserve"> обязуюсь не разглашать его сущность.</w:t>
       </w:r>
     </w:p>
     <w:p>
@@ -822,23 +913,7 @@
           <w:sz w:val="28"/>
           <w:szCs w:val="28"/>
         </w:rPr>
-        <w:t xml:space="preserve">          xxxx</w:t>
-      </w:r>
-      <w:proofErr w:type="spellStart"/>
-      <w:r>
-        <w:rPr>
-          <w:sz w:val="28"/>
-          <w:szCs w:val="28"/>
-        </w:rPr>
-        <w:t/>
-      </w:r>
-      <w:proofErr w:type="spellEnd"/>
-      <w:r>
-        <w:rPr>
-          <w:sz w:val="28"/>
-          <w:szCs w:val="28"/>
-        </w:rPr>
-        <w:t/>
+        <w:t xml:space="preserve">          zzzz</w:t>
       </w:r>
     </w:p>
     <w:p>
@@ -892,23 +967,7 @@
           <w:sz w:val="28"/>
           <w:szCs w:val="28"/>
         </w:rPr>
-        <w:t xml:space="preserve">          xxx</w:t>
-      </w:r>
-      <w:proofErr w:type="spellStart"/>
-      <w:r>
-        <w:rPr>
-          <w:sz w:val="28"/>
-          <w:szCs w:val="28"/>
-        </w:rPr>
-        <w:t/>
-      </w:r>
-      <w:proofErr w:type="spellEnd"/>
-      <w:r>
-        <w:rPr>
-          <w:sz w:val="28"/>
-          <w:szCs w:val="28"/>
-        </w:rPr>
-        <w:t/>
+        <w:t xml:space="preserve">          zzzz</w:t>
       </w:r>
     </w:p>
     <w:p>
@@ -959,7 +1018,7 @@
           <w:szCs w:val="28"/>
           <w:lang w:val="en-US"/>
         </w:rPr>
-        <w:t xml:space="preserve">          xxxx</w:t>
+        <w:t xml:space="preserve">          zzzz</w:t>
       </w:r>
       <w:r>
         <w:br w:type="page"/>
@@ -1128,25 +1187,7 @@
                 <w:sz w:val="22"/>
                 <w:szCs w:val="22"/>
               </w:rPr>
-              <w:t>втора (</w:t>
-            </w:r>
-            <w:proofErr w:type="spellStart"/>
-            <w:r>
-              <w:rPr>
-                <w:color w:val="000000"/>
-                <w:sz w:val="22"/>
-                <w:szCs w:val="22"/>
-              </w:rPr>
-              <w:t>ов</w:t>
-            </w:r>
-            <w:proofErr w:type="spellEnd"/>
-            <w:r>
-              <w:rPr>
-                <w:color w:val="000000"/>
-                <w:sz w:val="22"/>
-                <w:szCs w:val="22"/>
-              </w:rPr>
-              <w:t>)</w:t>
+              <w:t>втора (ов)</w:t>
             </w:r>
           </w:p>
         </w:tc>
@@ -1344,7 +1385,6 @@
               </w:rPr>
               <w:t xml:space="preserve">111</w:t>
             </w:r>
-            <w:proofErr w:type="spellStart"/>
             <w:r>
               <w:rPr>
                 <w:color w:val="000000"/>
@@ -1353,7 +1393,6 @@
               </w:rPr>
               <w:t/>
             </w:r>
-            <w:proofErr w:type="spellEnd"/>
             <w:r>
               <w:rPr>
                 <w:sz w:val="22"/>
@@ -1384,9 +1423,8 @@
                 <w:szCs w:val="22"/>
                 <w:lang w:val="en-US"/>
               </w:rPr>
-              <w:t xml:space="preserve">xx xx xx</w:t>
-            </w:r>
-            <w:proofErr w:type="spellStart"/>
+              <w:t xml:space="preserve">zzz zzz zzz</w:t>
+            </w:r>
             <w:r>
               <w:rPr>
                 <w:color w:val="000000"/>
@@ -1395,7 +1433,6 @@
               </w:rPr>
               <w:t/>
             </w:r>
-            <w:proofErr w:type="spellEnd"/>
             <w:r>
               <w:rPr>
                 <w:sz w:val="22"/>
@@ -1429,9 +1466,8 @@
                 <w:szCs w:val="22"/>
                 <w:lang w:val="en-US"/>
               </w:rPr>
-              <w:t xml:space="preserve">xxxxx</w:t>
-            </w:r>
-            <w:proofErr w:type="spellStart"/>
+              <w:t xml:space="preserve">zzzz</w:t>
+            </w:r>
             <w:r>
               <w:rPr>
                 <w:rFonts w:ascii="Times New Roman" w:hAnsi="Times New Roman"/>
@@ -1441,7 +1477,6 @@
               </w:rPr>
               <w:t/>
             </w:r>
-            <w:proofErr w:type="spellEnd"/>
             <w:r>
               <w:rPr>
                 <w:rFonts w:ascii="Times New Roman" w:hAnsi="Times New Roman"/>
@@ -1475,9 +1510,8 @@
                 <w:szCs w:val="22"/>
                 <w:lang w:val="en-US"/>
               </w:rPr>
-              <w:t xml:space="preserve">xxx</w:t>
-            </w:r>
-            <w:proofErr w:type="spellStart"/>
+              <w:t xml:space="preserve">zzz</w:t>
+            </w:r>
             <w:r>
               <w:rPr>
                 <w:color w:val="000000"/>
@@ -1486,7 +1520,6 @@
               </w:rPr>
               <w:t/>
             </w:r>
-            <w:proofErr w:type="spellEnd"/>
             <w:r>
               <w:rPr>
                 <w:color w:val="000000"/>
@@ -1520,7 +1553,6 @@
               </w:rPr>
               <w:t xml:space="preserve">2000</w:t>
             </w:r>
-            <w:proofErr w:type="spellStart"/>
             <w:r>
               <w:rPr>
                 <w:color w:val="000000"/>
@@ -1529,7 +1561,6 @@
               </w:rPr>
               <w:t/>
             </w:r>
-            <w:proofErr w:type="spellEnd"/>
             <w:r>
               <w:rPr>
                 <w:color w:val="000000"/>
@@ -1576,9 +1607,8 @@
                 <w:szCs w:val="22"/>
                 <w:lang w:val="en-US"/>
               </w:rPr>
-              <w:t xml:space="preserve">xxx</w:t>
-            </w:r>
-            <w:proofErr w:type="spellStart"/>
+              <w:t xml:space="preserve">zzz</w:t>
+            </w:r>
             <w:r>
               <w:rPr>
                 <w:color w:val="000000"/>
@@ -1587,7 +1617,6 @@
               </w:rPr>
               <w:t/>
             </w:r>
-            <w:proofErr w:type="spellEnd"/>
             <w:r>
               <w:rPr>
                 <w:color w:val="000000"/>
@@ -1624,6 +1653,324 @@
         </w:tc>
       </w:tr>
     </w:tbl>
+    <w:tbl>
+      <w:tblPr>
+        <w:tblW w:w="9241" w:type="dxa"/>
+        <w:tblInd w:w="-5" w:type="dxa"/>
+        <w:tblBorders>
+          <w:top w:val="single" w:sz="4" w:space="0" w:color="auto"/>
+          <w:left w:val="single" w:sz="4" w:space="0" w:color="auto"/>
+          <w:bottom w:val="single" w:sz="4" w:space="0" w:color="auto"/>
+          <w:right w:val="single" w:sz="4" w:space="0" w:color="auto"/>
+          <w:insideH w:val="single" w:sz="4" w:space="0" w:color="auto"/>
+          <w:insideV w:val="single" w:sz="4" w:space="0" w:color="auto"/>
+        </w:tblBorders>
+        <w:tblLayout w:type="fixed"/>
+        <w:tblLook w:val="0000" w:firstRow="0" w:lastRow="0" w:firstColumn="0" w:lastColumn="0" w:noHBand="0" w:noVBand="0"/>
+      </w:tblPr>
+      <w:tblGrid>
+        <w:gridCol w:w="1228"/>
+        <w:gridCol w:w="1182"/>
+        <w:gridCol w:w="1276"/>
+        <w:gridCol w:w="1843"/>
+        <w:gridCol w:w="1275"/>
+        <w:gridCol w:w="1418"/>
+        <w:gridCol w:w="1019"/>
+      </w:tblGrid>
+      <w:tr>
+        <w:trPr>
+          <w:trHeight w:val="563"/>
+        </w:trPr>
+        <w:tc>
+          <w:tcPr>
+            <w:tcW w:w="1228" w:type="dxa"/>
+          </w:tcPr>
+          <w:p>
+            <w:pPr>
+              <w:suppressAutoHyphens/>
+              <w:jc w:val="center"/>
+              <w:rPr>
+                <w:sz w:val="22"/>
+                <w:szCs w:val="22"/>
+                <w:lang w:val="en-US"/>
+              </w:rPr>
+            </w:pPr>
+            <w:r>
+              <w:rPr>
+                <w:sz w:val="22"/>
+                <w:szCs w:val="22"/>
+                <w:lang w:val="en-US"/>
+              </w:rPr>
+              <w:t xml:space="preserve">324</w:t>
+            </w:r>
+            <w:r>
+              <w:rPr>
+                <w:color w:val="000000"/>
+                <w:sz w:val="22"/>
+                <w:szCs w:val="22"/>
+              </w:rPr>
+              <w:t/>
+            </w:r>
+            <w:r>
+              <w:rPr>
+                <w:sz w:val="22"/>
+                <w:szCs w:val="22"/>
+                <w:lang w:val="en-US"/>
+              </w:rPr>
+              <w:t/>
+            </w:r>
+          </w:p>
+        </w:tc>
+        <w:tc>
+          <w:tcPr>
+            <w:tcW w:w="1182" w:type="dxa"/>
+          </w:tcPr>
+          <w:p>
+            <w:pPr>
+              <w:suppressAutoHyphens/>
+              <w:jc w:val="center"/>
+              <w:rPr>
+                <w:sz w:val="22"/>
+                <w:szCs w:val="22"/>
+                <w:lang w:val="en-US"/>
+              </w:rPr>
+            </w:pPr>
+            <w:r>
+              <w:rPr>
+                <w:sz w:val="22"/>
+                <w:szCs w:val="22"/>
+                <w:lang w:val="en-US"/>
+              </w:rPr>
+              <w:t xml:space="preserve">fdgfd gdfhfd hgh</w:t>
+            </w:r>
+            <w:r>
+              <w:rPr>
+                <w:color w:val="000000"/>
+                <w:sz w:val="22"/>
+                <w:szCs w:val="22"/>
+              </w:rPr>
+              <w:t/>
+            </w:r>
+            <w:r>
+              <w:rPr>
+                <w:sz w:val="22"/>
+                <w:szCs w:val="22"/>
+                <w:lang w:val="en-US"/>
+              </w:rPr>
+              <w:t/>
+            </w:r>
+          </w:p>
+        </w:tc>
+        <w:tc>
+          <w:tcPr>
+            <w:tcW w:w="1276" w:type="dxa"/>
+          </w:tcPr>
+          <w:p>
+            <w:pPr>
+              <w:pStyle w:val="11"/>
+              <w:suppressAutoHyphens/>
+              <w:jc w:val="center"/>
+              <w:rPr>
+                <w:rFonts w:ascii="Times New Roman" w:hAnsi="Times New Roman"/>
+                <w:sz w:val="22"/>
+                <w:szCs w:val="22"/>
+                <w:lang w:val="en-US"/>
+              </w:rPr>
+            </w:pPr>
+            <w:r>
+              <w:rPr>
+                <w:rFonts w:ascii="Times New Roman" w:hAnsi="Times New Roman"/>
+                <w:sz w:val="22"/>
+                <w:szCs w:val="22"/>
+                <w:lang w:val="en-US"/>
+              </w:rPr>
+              <w:t xml:space="preserve">xcvcxvcxvxccvxcx</w:t>
+            </w:r>
+            <w:r>
+              <w:rPr>
+                <w:rFonts w:ascii="Times New Roman" w:hAnsi="Times New Roman"/>
+                <w:color w:val="000000"/>
+                <w:sz w:val="22"/>
+                <w:szCs w:val="22"/>
+              </w:rPr>
+              <w:t/>
+            </w:r>
+            <w:r>
+              <w:rPr>
+                <w:rFonts w:ascii="Times New Roman" w:hAnsi="Times New Roman"/>
+                <w:sz w:val="22"/>
+                <w:szCs w:val="22"/>
+                <w:lang w:val="en-US"/>
+              </w:rPr>
+              <w:t/>
+            </w:r>
+          </w:p>
+        </w:tc>
+        <w:tc>
+          <w:tcPr>
+            <w:tcW w:w="1843" w:type="dxa"/>
+          </w:tcPr>
+          <w:p>
+            <w:pPr>
+              <w:suppressAutoHyphens/>
+              <w:jc w:val="center"/>
+              <w:rPr>
+                <w:sz w:val="22"/>
+                <w:szCs w:val="22"/>
+                <w:highlight w:val="darkYellow"/>
+                <w:lang w:val="en-US"/>
+              </w:rPr>
+            </w:pPr>
+            <w:r>
+              <w:rPr>
+                <w:color w:val="000000"/>
+                <w:sz w:val="22"/>
+                <w:szCs w:val="22"/>
+                <w:lang w:val="en-US"/>
+              </w:rPr>
+              <w:t xml:space="preserve">dsfdgd</w:t>
+            </w:r>
+            <w:r>
+              <w:rPr>
+                <w:color w:val="000000"/>
+                <w:sz w:val="22"/>
+                <w:szCs w:val="22"/>
+              </w:rPr>
+              <w:t/>
+            </w:r>
+            <w:r>
+              <w:rPr>
+                <w:color w:val="000000"/>
+                <w:sz w:val="22"/>
+                <w:szCs w:val="22"/>
+                <w:lang w:val="en-US"/>
+              </w:rPr>
+              <w:t/>
+            </w:r>
+          </w:p>
+        </w:tc>
+        <w:tc>
+          <w:tcPr>
+            <w:tcW w:w="1275" w:type="dxa"/>
+          </w:tcPr>
+          <w:p>
+            <w:pPr>
+              <w:suppressAutoHyphens/>
+              <w:jc w:val="center"/>
+              <w:rPr>
+                <w:sz w:val="22"/>
+                <w:szCs w:val="22"/>
+                <w:lang w:val="en-US"/>
+              </w:rPr>
+            </w:pPr>
+            <w:r>
+              <w:rPr>
+                <w:sz w:val="22"/>
+                <w:szCs w:val="22"/>
+                <w:lang w:val="en-US"/>
+              </w:rPr>
+              <w:t xml:space="preserve">2000</w:t>
+            </w:r>
+            <w:r>
+              <w:rPr>
+                <w:color w:val="000000"/>
+                <w:sz w:val="22"/>
+                <w:szCs w:val="22"/>
+              </w:rPr>
+              <w:t/>
+            </w:r>
+            <w:r>
+              <w:rPr>
+                <w:color w:val="000000"/>
+                <w:sz w:val="22"/>
+                <w:szCs w:val="22"/>
+                <w:lang w:val="en-US"/>
+              </w:rPr>
+              <w:t/>
+            </w:r>
+            <w:r>
+              <w:rPr>
+                <w:color w:val="000000"/>
+                <w:sz w:val="22"/>
+                <w:szCs w:val="22"/>
+              </w:rPr>
+              <w:t/>
+            </w:r>
+            <w:r>
+              <w:rPr>
+                <w:sz w:val="22"/>
+                <w:szCs w:val="22"/>
+                <w:lang w:val="en-US"/>
+              </w:rPr>
+              <w:t/>
+            </w:r>
+          </w:p>
+        </w:tc>
+        <w:tc>
+          <w:tcPr>
+            <w:tcW w:w="1418" w:type="dxa"/>
+          </w:tcPr>
+          <w:p>
+            <w:pPr>
+              <w:suppressAutoHyphens/>
+              <w:rPr>
+                <w:sz w:val="22"/>
+                <w:szCs w:val="22"/>
+                <w:lang w:val="en-US"/>
+              </w:rPr>
+            </w:pPr>
+            <w:r>
+              <w:rPr>
+                <w:sz w:val="22"/>
+                <w:szCs w:val="22"/>
+                <w:lang w:val="en-US"/>
+              </w:rPr>
+              <w:t xml:space="preserve">gfhgfghf</w:t>
+            </w:r>
+            <w:r>
+              <w:rPr>
+                <w:color w:val="000000"/>
+                <w:sz w:val="22"/>
+                <w:szCs w:val="22"/>
+              </w:rPr>
+              <w:t/>
+            </w:r>
+            <w:r>
+              <w:rPr>
+                <w:color w:val="000000"/>
+                <w:sz w:val="22"/>
+                <w:szCs w:val="22"/>
+                <w:lang w:val="en-US"/>
+              </w:rPr>
+              <w:t/>
+            </w:r>
+            <w:r>
+              <w:rPr>
+                <w:sz w:val="22"/>
+                <w:szCs w:val="22"/>
+                <w:lang w:val="en-US"/>
+              </w:rPr>
+              <w:t/>
+            </w:r>
+          </w:p>
+        </w:tc>
+        <w:tc>
+          <w:tcPr>
+            <w:tcW w:w="1019" w:type="dxa"/>
+          </w:tcPr>
+          <w:p>
+            <w:pPr>
+              <w:suppressAutoHyphens/>
+              <w:rPr>
+                <w:sz w:val="22"/>
+                <w:szCs w:val="22"/>
+                <w:lang w:val="en-US"/>
+              </w:rPr>
+            </w:pPr>
+          </w:p>
+        </w:tc>
+      </w:tr>
+    </w:tbl>
     <w:p>
       <w:pPr>
         <w:suppressAutoHyphens/>
@@ -2036,9 +2383,8 @@
           <w:szCs w:val="26"/>
           <w:u w:val="single"/>
         </w:rPr>
-        <w:t xml:space="preserve">xxx</w:t>
-      </w:r>
-      <w:proofErr w:type="spellStart"/>
+        <w:t xml:space="preserve">zzz</w:t>
+      </w:r>
       <w:r>
         <w:rPr>
           <w:sz w:val="28"/>
@@ -2047,7 +2393,6 @@
         </w:rPr>
         <w:t/>
       </w:r>
-      <w:proofErr w:type="spellEnd"/>
       <w:r>
         <w:rPr>
           <w:b/>
@@ -2138,9 +2483,8 @@
           <w:sz w:val="26"/>
           <w:szCs w:val="26"/>
         </w:rPr>
-        <w:t xml:space="preserve">xx x. x.</w:t>
-      </w:r>
-      <w:proofErr w:type="spellStart"/>
+        <w:t xml:space="preserve">zzz z. z.</w:t>
+      </w:r>
       <w:r>
         <w:rPr>
           <w:lang w:val="en-US"/>
@@ -2159,7 +2503,67 @@
         </w:rPr>
         <w:t/>
       </w:r>
-      <w:proofErr w:type="spellEnd"/>
+      <w:r>
+        <w:t/>
+      </w:r>
+      <w:r>
+        <w:t xml:space="preserve">, </w:t>
+      </w:r>
+      <w:r>
+        <w:rPr>
+          <w:sz w:val="26"/>
+          <w:szCs w:val="26"/>
+        </w:rPr>
+        <w:t/>
+      </w:r>
+      <w:r>
+        <w:rPr>
+          <w:sz w:val="26"/>
+          <w:szCs w:val="26"/>
+          <w:lang w:val="en-US"/>
+        </w:rPr>
+        <w:t/>
+      </w:r>
+      <w:r>
+        <w:rPr>
+          <w:sz w:val="26"/>
+          <w:szCs w:val="26"/>
+          <w:lang w:val="en-US"/>
+        </w:rPr>
+        <w:t/>
+      </w:r>
+      <w:r>
+        <w:rPr>
+          <w:sz w:val="26"/>
+          <w:szCs w:val="26"/>
+        </w:rPr>
+        <w:t/>
+      </w:r>
+      <w:r>
+        <w:rPr>
+          <w:sz w:val="26"/>
+          <w:szCs w:val="26"/>
+        </w:rPr>
+        <w:t xml:space="preserve">fdgfd g. h.</w:t>
+      </w:r>
+      <w:r>
+        <w:rPr>
+          <w:lang w:val="en-US"/>
+        </w:rPr>
+        <w:t/>
+      </w:r>
+      <w:r>
+        <w:rPr>
+          <w:lang w:val="en-US"/>
+        </w:rPr>
+        <w:t/>
+      </w:r>
+      <w:r>
+        <w:rPr>
+          <w:lang w:val="en-US"/>
+        </w:rPr>
+        <w:t/>
+      </w:r>
       <w:r>
         <w:t/>
       </w:r>
@@ -2399,24 +2803,6 @@
               </w:rPr>
               <w:t xml:space="preserve">1</w:t>
             </w:r>
-            <w:proofErr w:type="spellStart"/>
-            <w:r>
-              <w:rPr>
-                <w:sz w:val="26"/>
-                <w:szCs w:val="26"/>
-                <w:lang w:val="en-US"/>
-              </w:rPr>
-              <w:t/>
-            </w:r>
-            <w:proofErr w:type="spellEnd"/>
-            <w:r>
-              <w:rPr>
-                <w:sz w:val="26"/>
-                <w:szCs w:val="26"/>
-                <w:lang w:val="en-US"/>
-              </w:rPr>
-              <w:t/>
-            </w:r>
           </w:p>
         </w:tc>
         <w:tc>
@@ -2440,9 +2826,8 @@
                 <w:szCs w:val="26"/>
                 <w:lang w:val="en-US"/>
               </w:rPr>
-              <w:t xml:space="preserve">xx x. x.</w:t>
-            </w:r>
-            <w:proofErr w:type="spellStart"/>
+              <w:t xml:space="preserve">zzz z. z.</w:t>
+            </w:r>
             <w:r>
               <w:rPr>
                 <w:sz w:val="26"/>
@@ -2451,7 +2836,6 @@
               </w:rPr>
               <w:t/>
             </w:r>
-            <w:proofErr w:type="spellEnd"/>
             <w:r>
               <w:rPr>
                 <w:sz w:val="26"/>
@@ -2482,51 +2866,31 @@
                 <w:szCs w:val="26"/>
                 <w:lang w:val="en-US"/>
               </w:rPr>
-              <w:t xml:space="preserve">xxxx</w:t>
-            </w:r>
-            <w:proofErr w:type="spellStart"/>
+              <w:t xml:space="preserve">zzzz</w:t>
+            </w:r>
             <w:r>
               <w:rPr>
                 <w:sz w:val="26"/>
                 <w:szCs w:val="26"/>
-                <w:lang w:val="en-US"/>
-              </w:rPr>
-              <w:t/>
-            </w:r>
-            <w:proofErr w:type="spellEnd"/>
+              </w:rPr>
+              <w:t xml:space="preserve">, </w:t>
+            </w:r>
             <w:r>
               <w:rPr>
                 <w:sz w:val="26"/>
                 <w:szCs w:val="26"/>
                 <w:lang w:val="en-US"/>
               </w:rPr>
-              <w:t/>
+              <w:t xml:space="preserve">zzz</w:t>
             </w:r>
             <w:r>
               <w:rPr>
                 <w:sz w:val="26"/>
                 <w:szCs w:val="26"/>
-              </w:rPr>
-              <w:t xml:space="preserve">, </w:t>
-            </w:r>
-            <w:r>
-              <w:rPr>
-                <w:sz w:val="26"/>
-                <w:szCs w:val="26"/>
-                <w:lang w:val="en-US"/>
-              </w:rPr>
-              <w:t xml:space="preserve">xxx</w:t>
-            </w:r>
-            <w:proofErr w:type="spellStart"/>
-            <w:r>
-              <w:rPr>
-                <w:sz w:val="26"/>
-                <w:szCs w:val="26"/>
                 <w:lang w:val="en-US"/>
               </w:rPr>
               <w:t/>
             </w:r>
-            <w:proofErr w:type="spellEnd"/>
             <w:r>
               <w:rPr>
                 <w:sz w:val="26"/>
@@ -2554,9 +2918,8 @@
               <w:rPr>
                 <w:lang w:val="en-US"/>
               </w:rPr>
-              <w:t xml:space="preserve">100</w:t>
-            </w:r>
-            <w:proofErr w:type="spellStart"/>
+              <w:t xml:space="preserve">60</w:t>
+            </w:r>
             <w:r>
               <w:rPr>
                 <w:lang w:val="en-US"/>
@@ -2575,7 +2938,6 @@
               </w:rPr>
               <w:t/>
             </w:r>
-            <w:proofErr w:type="spellEnd"/>
             <w:r>
               <w:rPr>
                 <w:lang w:val="en-US"/>
@@ -2586,6 +2948,195 @@
         </w:tc>
       </w:tr>
     </w:tbl>
+    <w:tbl>
+      <w:tblPr>
+        <w:tblW w:w="9747" w:type="dxa"/>
+        <w:tblBorders>
+          <w:top w:val="single" w:sz="4" w:space="0" w:color="auto"/>
+          <w:bottom w:val="single" w:sz="4" w:space="0" w:color="auto"/>
+          <w:right w:val="single" w:sz="4" w:space="0" w:color="auto"/>
+          <w:insideH w:val="single" w:sz="4" w:space="0" w:color="auto"/>
+          <w:insideV w:val="single" w:sz="4" w:space="0" w:color="auto"/>
+        </w:tblBorders>
+        <w:tblLayout w:type="fixed"/>
+        <w:tblLook w:val="0000" w:firstRow="0" w:lastRow="0" w:firstColumn="0" w:lastColumn="0" w:noHBand="0" w:noVBand="0"/>
+      </w:tblPr>
+      <w:tblGrid>
+        <w:gridCol w:w="648"/>
+        <w:gridCol w:w="2700"/>
+        <w:gridCol w:w="4840"/>
+        <w:gridCol w:w="1559"/>
+      </w:tblGrid>
+      <w:tr>
+        <w:tc>
+          <w:tcPr>
+            <w:tcW w:w="648" w:type="dxa"/>
+            <w:tcBorders>
+              <w:left w:val="single" w:sz="4" w:space="0" w:color="auto"/>
+            </w:tcBorders>
+            <w:vAlign w:val="center"/>
+          </w:tcPr>
+          <w:p>
+            <w:pPr>
+              <w:rPr>
+                <w:sz w:val="26"/>
+                <w:szCs w:val="26"/>
+                <w:lang w:val="en-US"/>
+              </w:rPr>
+            </w:pPr>
+            <w:r>
+              <w:rPr>
+                <w:sz w:val="26"/>
+                <w:szCs w:val="26"/>
+                <w:lang w:val="en-US"/>
+              </w:rPr>
+              <w:t xml:space="preserve">2</w:t>
+            </w:r>
+          </w:p>
+        </w:tc>
+        <w:tc>
+          <w:tcPr>
+            <w:tcW w:w="2700" w:type="dxa"/>
+            <w:vAlign w:val="center"/>
+          </w:tcPr>
+          <w:p>
+            <w:pPr>
+              <w:ind w:left="284"/>
+              <w:rPr>
+                <w:sz w:val="26"/>
+                <w:szCs w:val="26"/>
+                <w:highlight w:val="red"/>
+                <w:lang w:val="en-US"/>
+              </w:rPr>
+            </w:pPr>
+            <w:r>
+              <w:rPr>
+                <w:sz w:val="26"/>
+                <w:szCs w:val="26"/>
+                <w:lang w:val="en-US"/>
+              </w:rPr>
+              <w:t xml:space="preserve">fdgfd g. h.</w:t>
+            </w:r>
+            <w:r>
+              <w:rPr>
+                <w:sz w:val="26"/>
+                <w:szCs w:val="26"/>
+                <w:lang w:val="en-US"/>
+              </w:rPr>
+              <w:t/>
+            </w:r>
+            <w:r>
+              <w:rPr>
+                <w:sz w:val="26"/>
+                <w:szCs w:val="26"/>
+                <w:lang w:val="en-US"/>
+              </w:rPr>
+              <w:t/>
+            </w:r>
+          </w:p>
+        </w:tc>
+        <w:tc>
+          <w:tcPr>
+            <w:tcW w:w="4840" w:type="dxa"/>
+            <w:vAlign w:val="center"/>
+          </w:tcPr>
+          <w:p>
+            <w:pPr>
+              <w:ind w:left="284"/>
+              <w:rPr>
+                <w:sz w:val="26"/>
+                <w:szCs w:val="26"/>
+                <w:lang w:val="en-US"/>
+              </w:rPr>
+            </w:pPr>
+            <w:r>
+              <w:rPr>
+                <w:sz w:val="26"/>
+                <w:szCs w:val="26"/>
+                <w:lang w:val="en-US"/>
+              </w:rPr>
+              <w:t xml:space="preserve">zzzz</w:t>
+            </w:r>
+            <w:r>
+              <w:rPr>
+                <w:sz w:val="26"/>
+                <w:szCs w:val="26"/>
+              </w:rPr>
+              <w:t xml:space="preserve">, </w:t>
+            </w:r>
+            <w:r>
+              <w:rPr>
+                <w:sz w:val="26"/>
+                <w:szCs w:val="26"/>
+                <w:lang w:val="en-US"/>
+              </w:rPr>
+              <w:t xml:space="preserve">dsfdgd</w:t>
+            </w:r>
+            <w:r>
+              <w:rPr>
+                <w:sz w:val="26"/>
+                <w:szCs w:val="26"/>
+                <w:lang w:val="en-US"/>
+              </w:rPr>
+              <w:t/>
+            </w:r>
+            <w:r>
+              <w:rPr>
+                <w:sz w:val="26"/>
+                <w:szCs w:val="26"/>
+                <w:lang w:val="en-US"/>
+              </w:rPr>
+              <w:t/>
+            </w:r>
+          </w:p>
+        </w:tc>
+        <w:tc>
+          <w:tcPr>
+            <w:tcW w:w="1559" w:type="dxa"/>
+            <w:vAlign w:val="center"/>
+          </w:tcPr>
+          <w:p>
+            <w:pPr>
+              <w:rPr>
+                <w:sz w:val="26"/>
+                <w:szCs w:val="26"/>
+                <w:lang w:val="en-US"/>
+              </w:rPr>
+            </w:pPr>
+            <w:r>
+              <w:rPr>
+                <w:lang w:val="en-US"/>
+              </w:rPr>
+              <w:t xml:space="preserve">40</w:t>
+            </w:r>
+            <w:r>
+              <w:rPr>
+                <w:lang w:val="en-US"/>
+              </w:rPr>
+              <w:t/>
+            </w:r>
+            <w:r>
+              <w:rPr>
+                <w:lang w:val="en-US"/>
+              </w:rPr>
+              <w:t/>
+            </w:r>
+            <w:r>
+              <w:rPr>
+                <w:lang w:val="en-US"/>
+              </w:rPr>
+              <w:t/>
+            </w:r>
+            <w:r>
+              <w:rPr>
+                <w:lang w:val="en-US"/>
+              </w:rPr>
+              <w:t/>
+            </w:r>
+          </w:p>
+        </w:tc>
+      </w:tr>
+    </w:tbl>
     <w:p>
       <w:pPr>
         <w:ind w:firstLine="709"/>
@@ -2618,9 +3169,8 @@
           <w:u w:val="single"/>
           <w:lang w:val="en-US"/>
         </w:rPr>
-        <w:t xml:space="preserve">xx x. x.</w:t>
-      </w:r>
-      <w:proofErr w:type="spellStart"/>
+        <w:t xml:space="preserve">zzz z. z.</w:t>
+      </w:r>
       <w:r>
         <w:rPr>
           <w:u w:val="single"/>
@@ -2628,7 +3178,63 @@
         </w:rPr>
         <w:t/>
       </w:r>
-      <w:proofErr w:type="spellEnd"/>
+      <w:r>
+        <w:t xml:space="preserve">_</w:t>
+      </w:r>
+      <w:r>
+        <w:t xml:space="preserve">______</w:t>
+      </w:r>
+      <w:r>
+        <w:t xml:space="preserve">_/</w:t>
+      </w:r>
+    </w:p>
+    <w:p>
+      <w:pPr>
+        <w:autoSpaceDE w:val="0"/>
+        <w:autoSpaceDN w:val="0"/>
+        <w:adjustRightInd w:val="0"/>
+        <w:ind w:right="423"/>
+        <w:jc w:val="both"/>
+        <w:rPr>
+          <w:sz w:val="20"/>
+          <w:szCs w:val="20"/>
+          <w:lang w:val="en-US"/>
+        </w:rPr>
+      </w:pPr>
+      <w:r>
+        <w:rPr>
+          <w:sz w:val="20"/>
+          <w:szCs w:val="20"/>
+        </w:rPr>
+        <w:t xml:space="preserve">                     подпись                расшифровка подписи     </w:t>
+      </w:r>
+    </w:p>
+    <w:p>
+      <w:pPr>
+        <w:rPr>
+          <w:lang w:val="en-US"/>
+        </w:rPr>
+      </w:pPr>
+    </w:p>
+    <w:p>
+      <w:pPr>
+        <w:autoSpaceDE w:val="0"/>
+        <w:autoSpaceDN w:val="0"/>
+        <w:adjustRightInd w:val="0"/>
+        <w:ind w:firstLine="709"/>
+      </w:pPr>
+      <w:r>
+        <w:t xml:space="preserve">____________ /__</w:t>
+      </w:r>
+      <w:r>
+        <w:rPr>
+          <w:sz w:val="26"/>
+          <w:szCs w:val="26"/>
+          <w:u w:val="single"/>
+          <w:lang w:val="en-US"/>
+        </w:rPr>
+        <w:t xml:space="preserve">fdgfd g. h.</w:t>
+      </w:r>
       <w:r>
         <w:rPr>
           <w:u w:val="single"/>
@@ -2807,9 +3413,8 @@
           <w:sz w:val="28"/>
           <w:szCs w:val="28"/>
         </w:rPr>
-        <w:t xml:space="preserve">xxx</w:t>
-      </w:r>
-      <w:proofErr w:type="spellStart"/>
+        <w:t xml:space="preserve">zzz</w:t>
+      </w:r>
       <w:r>
         <w:rPr>
           <w:sz w:val="28"/>
@@ -2817,7 +3422,6 @@
         </w:rPr>
         <w:t/>
       </w:r>
-      <w:proofErr w:type="spellEnd"/>
       <w:r>
         <w:rPr>
           <w:sz w:val="28"/>
@@ -2863,9 +3467,8 @@
           <w:sz w:val="28"/>
           <w:szCs w:val="28"/>
         </w:rPr>
-        <w:t xml:space="preserve">xxxx</w:t>
-      </w:r>
-      <w:proofErr w:type="spellStart"/>
+        <w:t xml:space="preserve">zzzz</w:t>
+      </w:r>
       <w:r>
         <w:rPr>
           <w:sz w:val="28"/>
@@ -2874,7 +3477,6 @@
         </w:rPr>
         <w:t/>
       </w:r>
-      <w:proofErr w:type="spellEnd"/>
       <w:r>
         <w:rPr>
           <w:sz w:val="28"/>
@@ -2920,25 +3522,7 @@
           <w:szCs w:val="28"/>
           <w:u w:val="single"/>
         </w:rPr>
-        <w:t xml:space="preserve">xxxx</w:t>
-      </w:r>
-      <w:proofErr w:type="spellStart"/>
-      <w:r>
-        <w:rPr>
-          <w:sz w:val="28"/>
-          <w:szCs w:val="28"/>
-          <w:u w:val="single"/>
-        </w:rPr>
-        <w:t/>
-      </w:r>
-      <w:proofErr w:type="spellEnd"/>
-      <w:r>
-        <w:rPr>
-          <w:sz w:val="28"/>
-          <w:szCs w:val="28"/>
-          <w:u w:val="single"/>
-        </w:rPr>
-        <w:t/>
+        <w:t xml:space="preserve">zzzz</w:t>
       </w:r>
       <w:commentRangeStart w:id="3"/>
       <w:commentRangeEnd w:id="3"/>
@@ -2985,71 +3569,53 @@
           <w:sz w:val="28"/>
           <w:szCs w:val="28"/>
         </w:rPr>
-        <w:t xml:space="preserve">xxx</w:t>
-      </w:r>
-      <w:proofErr w:type="spellStart"/>
-      <w:r>
-        <w:rPr>
-          <w:sz w:val="28"/>
-          <w:szCs w:val="28"/>
+        <w:t xml:space="preserve">zzz</w:t>
+      </w:r>
+    </w:p>
+    <w:p>
+      <w:pPr>
+        <w:jc w:val="both"/>
+        <w:rPr>
+          <w:sz w:val="28"/>
+          <w:szCs w:val="28"/>
+          <w:u w:val="single"/>
+        </w:rPr>
+      </w:pPr>
+      <w:r>
+        <w:rPr>
+          <w:sz w:val="28"/>
+          <w:szCs w:val="28"/>
+          <w:u w:val="single"/>
+        </w:rPr>
+        <w:t>Предполагаемый полезный эффект: (экономический или иной полезный):</w:t>
+      </w:r>
+    </w:p>
+    <w:p>
+      <w:pPr>
+        <w:jc w:val="both"/>
+        <w:rPr>
+          <w:sz w:val="28"/>
+          <w:szCs w:val="28"/>
+          <w:u w:val="single"/>
+        </w:rPr>
+      </w:pPr>
+      <w:r>
+        <w:rPr>
+          <w:sz w:val="28"/>
+          <w:szCs w:val="28"/>
+          <w:u w:val="single"/>
+        </w:rPr>
+        <w:t xml:space="preserve">          zzz</w:t>
+      </w:r>
+      <w:r>
+        <w:rPr>
+          <w:sz w:val="28"/>
+          <w:szCs w:val="28"/>
+          <w:u w:val="single"/>
+          <w:lang w:val="en-US"/>
         </w:rPr>
         <w:t/>
       </w:r>
-      <w:proofErr w:type="spellEnd"/>
-      <w:r>
-        <w:rPr>
-          <w:sz w:val="28"/>
-          <w:szCs w:val="28"/>
-        </w:rPr>
-        <w:t/>
-      </w:r>
-    </w:p>
-    <w:p>
-      <w:pPr>
-        <w:jc w:val="both"/>
-        <w:rPr>
-          <w:sz w:val="28"/>
-          <w:szCs w:val="28"/>
-          <w:u w:val="single"/>
-        </w:rPr>
-      </w:pPr>
-      <w:r>
-        <w:rPr>
-          <w:sz w:val="28"/>
-          <w:szCs w:val="28"/>
-          <w:u w:val="single"/>
-        </w:rPr>
-        <w:t>Предполагаемый полезный эффект: (экономический или иной полезный):</w:t>
-      </w:r>
-    </w:p>
-    <w:p>
-      <w:pPr>
-        <w:jc w:val="both"/>
-        <w:rPr>
-          <w:sz w:val="28"/>
-          <w:szCs w:val="28"/>
-          <w:u w:val="single"/>
-        </w:rPr>
-      </w:pPr>
-      <w:r>
-        <w:rPr>
-          <w:sz w:val="28"/>
-          <w:szCs w:val="28"/>
-          <w:u w:val="single"/>
-        </w:rPr>
-        <w:t xml:space="preserve">          xxx</w:t>
-      </w:r>
-      <w:proofErr w:type="spellStart"/>
-      <w:r>
-        <w:rPr>
-          <w:sz w:val="28"/>
-          <w:szCs w:val="28"/>
-          <w:u w:val="single"/>
-          <w:lang w:val="en-US"/>
-        </w:rPr>
-        <w:t/>
-      </w:r>
-      <w:proofErr w:type="spellEnd"/>
       <w:r>
         <w:rPr>
           <w:sz w:val="28"/>
@@ -3134,19 +3700,28 @@
           <w:szCs w:val="28"/>
           <w:u w:val="single"/>
         </w:rPr>
-        <w:t xml:space="preserve">          xxx</w:t>
-      </w:r>
-      <w:proofErr w:type="spellStart"/>
+        <w:t xml:space="preserve">          zzzzzzzzzzzzzzzzzzzzzzzzzzzzzzzzzzzzzzzzzzzzzzzzzzzzzzzzzzzzzzzzzzzzzzzzzzzzzzzzzzzz</w:t>
+      </w:r>
+      <w:r>
+        <w:br/>
+      </w:r>
       <w:r>
         <w:rPr>
           <w:sz w:val="28"/>
           <w:szCs w:val="28"/>
           <w:u w:val="single"/>
+        </w:rPr>
+        <w:t xml:space="preserve">          xxxx</w:t>
+      </w:r>
+      <w:r>
+        <w:rPr>
+          <w:sz w:val="28"/>
+          <w:szCs w:val="28"/>
+          <w:u w:val="single"/>
           <w:lang w:val="en-US"/>
         </w:rPr>
         <w:t/>
       </w:r>
-      <w:proofErr w:type="spellEnd"/>
       <w:r>
         <w:rPr>
           <w:sz w:val="28"/>
@@ -3208,7 +3783,7 @@
           <w:szCs w:val="28"/>
           <w:u w:val="single"/>
         </w:rPr>
-        <w:t xml:space="preserve">xxx</w:t>
+        <w:t xml:space="preserve">zzz</w:t>
       </w:r>
       <w:r>
         <w:rPr>
@@ -3284,7 +3859,7 @@
           <w:u w:val="single"/>
           <w:lang w:val="en-US"/>
         </w:rPr>
-        <w:t xml:space="preserve">xxx</w:t>
+        <w:t xml:space="preserve">zzzz</w:t>
       </w:r>
       <w:r>
         <w:rPr>
@@ -3354,7 +3929,7 @@
           <w:u w:val="single"/>
           <w:lang w:val="en-US"/>
         </w:rPr>
-        <w:t xml:space="preserve">xxx</w:t>
+        <w:t xml:space="preserve">zz</w:t>
       </w:r>
     </w:p>
     <w:p>
@@ -3413,9 +3988,8 @@
           <w:u w:val="single"/>
           <w:lang w:val="en-US"/>
         </w:rPr>
-        <w:t xml:space="preserve">xxx</w:t>
-      </w:r>
-      <w:proofErr w:type="spellStart"/>
+        <w:t xml:space="preserve">zzz</w:t>
+      </w:r>
       <w:r>
         <w:rPr>
           <w:sz w:val="28"/>
@@ -3425,7 +3999,6 @@
         </w:rPr>
         <w:t/>
       </w:r>
-      <w:proofErr w:type="spellEnd"/>
       <w:r>
         <w:rPr>
           <w:sz w:val="28"/>
@@ -3486,9 +4059,8 @@
                 <w:szCs w:val="28"/>
                 <w:lang w:val="en-US"/>
               </w:rPr>
-              <w:t xml:space="preserve">xxx</w:t>
-            </w:r>
-            <w:proofErr w:type="spellStart"/>
+              <w:t xml:space="preserve">zzz</w:t>
+            </w:r>
             <w:r>
               <w:rPr>
                 <w:sz w:val="28"/>
@@ -3496,7 +4068,6 @@
               </w:rPr>
               <w:t/>
             </w:r>
-            <w:proofErr w:type="spellEnd"/>
             <w:r>
               <w:rPr>
                 <w:sz w:val="28"/>
@@ -3602,9 +4173,8 @@
                 <w:szCs w:val="28"/>
                 <w:lang w:val="en-US"/>
               </w:rPr>
-              <w:t xml:space="preserve">xxx</w:t>
-            </w:r>
-            <w:proofErr w:type="spellStart"/>
+              <w:t xml:space="preserve">zzz</w:t>
+            </w:r>
             <w:r>
               <w:rPr>
                 <w:sz w:val="28"/>
@@ -3613,7 +4183,6 @@
               </w:rPr>
               <w:t/>
             </w:r>
-            <w:proofErr w:type="spellEnd"/>
             <w:r>
               <w:rPr>
                 <w:sz w:val="28"/>
@@ -3685,9 +4254,8 @@
           <w:shd w:val="clear" w:color="auto" w:fill="FFFFFF"/>
           <w:lang w:val="en-US"/>
         </w:rPr>
-        <w:t xml:space="preserve">требованиям соответствует</w:t>
-      </w:r>
-      <w:proofErr w:type="spellStart"/>
+        <w:t xml:space="preserve">требованиям не соответствует</w:t>
+      </w:r>
       <w:r>
         <w:rPr>
           <w:i/>
@@ -3699,7 +4267,6 @@
         </w:rPr>
         <w:t/>
       </w:r>
-      <w:proofErr w:type="spellEnd"/>
       <w:r>
         <w:rPr>
           <w:i/>
@@ -3777,9 +4344,8 @@
                 <w:shd w:val="clear" w:color="auto" w:fill="FFFFFF"/>
                 <w:lang w:val="en-US"/>
               </w:rPr>
-              <w:t xml:space="preserve">xxx</w:t>
-            </w:r>
-            <w:proofErr w:type="spellStart"/>
+              <w:t xml:space="preserve">zzz</w:t>
+            </w:r>
             <w:r>
               <w:rPr>
                 <w:color w:val="000000"/>
@@ -3790,7 +4356,6 @@
               </w:rPr>
               <w:t/>
             </w:r>
-            <w:proofErr w:type="spellEnd"/>
             <w:r>
               <w:rPr>
                 <w:color w:val="000000"/>
@@ -3895,9 +4460,8 @@
                 <w:shd w:val="clear" w:color="auto" w:fill="FFFFFF"/>
                 <w:lang w:val="en-US"/>
               </w:rPr>
-              <w:t xml:space="preserve">xxx</w:t>
-            </w:r>
-            <w:proofErr w:type="spellStart"/>
+              <w:t xml:space="preserve">zzz</w:t>
+            </w:r>
             <w:r>
               <w:rPr>
                 <w:color w:val="000000"/>
@@ -3908,7 +4472,6 @@
               </w:rPr>
               <w:t/>
             </w:r>
-            <w:proofErr w:type="spellEnd"/>
             <w:r>
               <w:rPr>
                 <w:color w:val="000000"/>
@@ -4130,7 +4693,6 @@
         </w:rPr>
         <w:t xml:space="preserve">требованиям соответствует</w:t>
       </w:r>
-      <w:proofErr w:type="spellStart"/>
       <w:r>
         <w:rPr>
           <w:i/>
@@ -4142,7 +4704,6 @@
         </w:rPr>
         <w:t/>
       </w:r>
-      <w:proofErr w:type="spellEnd"/>
       <w:r>
         <w:rPr>
           <w:i/>
@@ -4220,9 +4781,8 @@
                 <w:shd w:val="clear" w:color="auto" w:fill="FFFFFF"/>
                 <w:lang w:val="en-US"/>
               </w:rPr>
-              <w:t xml:space="preserve">xxx</w:t>
-            </w:r>
-            <w:proofErr w:type="spellStart"/>
+              <w:t xml:space="preserve">zzz</w:t>
+            </w:r>
             <w:r>
               <w:rPr>
                 <w:color w:val="000000"/>
@@ -4233,7 +4793,6 @@
               </w:rPr>
               <w:t/>
             </w:r>
-            <w:proofErr w:type="spellEnd"/>
             <w:r>
               <w:rPr>
                 <w:color w:val="000000"/>
@@ -4338,9 +4897,8 @@
                 <w:shd w:val="clear" w:color="auto" w:fill="FFFFFF"/>
                 <w:lang w:val="en-US"/>
               </w:rPr>
-              <w:t xml:space="preserve">xxx</w:t>
-            </w:r>
-            <w:proofErr w:type="spellStart"/>
+              <w:t xml:space="preserve">zzz</w:t>
+            </w:r>
             <w:r>
               <w:rPr>
                 <w:color w:val="000000"/>
@@ -4350,7 +4908,6 @@
               </w:rPr>
               <w:t/>
             </w:r>
-            <w:proofErr w:type="spellEnd"/>
             <w:r>
               <w:rPr>
                 <w:color w:val="000000"/>
@@ -4537,6 +5094,486 @@
           <w:sz w:val="30"/>
           <w:szCs w:val="30"/>
           <w:lang w:val="en-US"/>
+        </w:rPr>
+      </w:pPr>
+      <w:r>
+        <w:rPr>
+          <w:b/>
+          <w:bCs/>
+          <w:lang w:val="en-US"/>
+        </w:rPr>
+        <w:lastRenderedPageBreak/>
+        <w:t/>
+      </w:r>
+      <w:r>
+        <w:rPr>
+          <w:b/>
+          <w:bCs/>
+          <w:lang w:val="en-US"/>
+        </w:rPr>
+        <w:t/>
+      </w:r>
+      <w:r>
+        <w:rPr>
+          <w:b/>
+          <w:bCs/>
+          <w:lang w:val="en-US"/>
+        </w:rPr>
+        <w:t/>
+      </w:r>
+      <w:r>
+        <w:rPr>
+          <w:b/>
+          <w:bCs/>
+          <w:sz w:val="30"/>
+          <w:szCs w:val="30"/>
+        </w:rPr>
+        <w:t xml:space="preserve">Приложение </w:t>
+      </w:r>
+      <w:r>
+        <w:rPr>
+          <w:b/>
+          <w:bCs/>
+          <w:sz w:val="30"/>
+          <w:szCs w:val="30"/>
+          <w:lang w:val="en-US"/>
+        </w:rPr>
+        <w:t xml:space="preserve">1</w:t>
+      </w:r>
+      <w:r>
+        <w:rPr>
+          <w:b/>
+          <w:bCs/>
+          <w:sz w:val="30"/>
+          <w:szCs w:val="30"/>
+          <w:lang w:val="en-US"/>
+        </w:rPr>
+        <w:t/>
+      </w:r>
+      <w:r>
+        <w:rPr>
+          <w:b/>
+          <w:bCs/>
+          <w:sz w:val="30"/>
+          <w:szCs w:val="30"/>
+          <w:lang w:val="en-US"/>
+        </w:rPr>
+        <w:t/>
+      </w:r>
+    </w:p>
+    <w:p>
+      <w:pPr>
+        <w:pStyle w:val="21"/>
+        <w:spacing w:after="0" w:line="240" w:lineRule="auto"/>
+        <w:ind w:left="0"/>
+        <w:jc w:val="center"/>
+        <w:rPr>
+          <w:b/>
+          <w:bCs/>
+          <w:sz w:val="30"/>
+          <w:szCs w:val="30"/>
+        </w:rPr>
+      </w:pPr>
+    </w:p>
+    <w:p>
+      <w:pPr>
+        <w:pStyle w:val="12"/>
+        <w:tabs>
+          <w:tab w:val="left" w:pos="8787"/>
+        </w:tabs>
+        <w:ind w:firstLine="0"/>
+        <w:jc w:val="center"/>
+        <w:rPr>
+          <w:b/>
+          <w:bCs/>
+        </w:rPr>
+      </w:pPr>
+      <w:r>
+        <w:rPr>
+          <w:b/>
+          <w:bCs/>
+          <w:lang w:val="en-US"/>
+        </w:rPr>
+        <w:t xml:space="preserve">zzzz</w:t>
+      </w:r>
+    </w:p>
+    <w:p>
+      <w:pPr>
+        <w:pStyle w:val="12"/>
+        <w:tabs>
+          <w:tab w:val="left" w:pos="8787"/>
+        </w:tabs>
+        <w:ind w:firstLine="0"/>
+        <w:rPr>
+          <w:b/>
+          <w:bCs/>
+          <w:szCs w:val="30"/>
+          <w:lang w:val="en-US"/>
+        </w:rPr>
+      </w:pPr>
+    </w:p>
+    <w:p>
+      <w:pPr>
+        <w:pStyle w:val="12"/>
+        <w:tabs>
+          <w:tab w:val="left" w:pos="8787"/>
+        </w:tabs>
+        <w:ind w:firstLine="0"/>
+        <w:jc w:val="center"/>
+        <w:rPr>
+          <w:b/>
+          <w:bCs/>
+          <w:lang w:val="en-US"/>
+        </w:rPr>
+      </w:pPr>
+      <w:r>
+        <w:rPr>
+          <w:noProof/>
+          <w:lang w:val="en-US"/>
+        </w:rPr>
+        <w:drawing>
+          <wp:inline distT="0" distB="0" distL="0" distR="0">
+            <wp:extent cx="3476625" cy="2476500"/>
+            <wp:effectExtent l="0" t="0" r="0" b="0"/>
+            <wp:docPr id="2" name="Image 2" descr="image"/>
+            <wp:cNvGraphicFramePr>
+              <a:graphicFrameLocks xmlns:a="http://schemas.openxmlformats.org/drawingml/2006/main" noChangeAspect="1"/>
+            </wp:cNvGraphicFramePr>
+            <a:graphic xmlns:a="http://schemas.openxmlformats.org/drawingml/2006/main">
+              <a:graphicData uri="http://schemas.openxmlformats.org/drawingml/2006/picture">
+                <pic:pic xmlns:pic="http://schemas.openxmlformats.org/drawingml/2006/picture">
+                  <pic:nvPicPr>
+                    <pic:cNvPr id="0" name="Picture 1" descr="image"/>
+                    <pic:cNvPicPr>
+                      <a:picLocks noChangeAspect="1" noChangeArrowheads="1"/>
+                    </pic:cNvPicPr>
+                  </pic:nvPicPr>
+                  <pic:blipFill>
+                    <a:blip r:embed="rId13">
+                      <a:extLst>
+                        <a:ext uri="{28A0092B-C50C-407E-A947-70E740481C1C}">
+                          <a14:useLocalDpi xmlns:a14="http://schemas.microsoft.com/office/drawing/2010/main" val="0"/>
+                        </a:ext>
+                      </a:extLst>
+                    </a:blip>
+                    <a:srcRect/>
+                    <a:stretch>
+                      <a:fillRect/>
+                    </a:stretch>
+                  </pic:blipFill>
+                  <pic:spPr bwMode="auto">
+                    <a:xfrm>
+                      <a:off x="0" y="0"/>
+                      <a:ext cx="3476625" cy="2476500"/>
+                    </a:xfrm>
+                    <a:prstGeom prst="rect">
+                      <a:avLst/>
+                    </a:prstGeom>
+                    <a:noFill/>
+                    <a:ln>
+                      <a:noFill/>
+                    </a:ln>
+                  </pic:spPr>
+                </pic:pic>
+              </a:graphicData>
+            </a:graphic>
+          </wp:inline>
+        </w:drawing>
+      </w:r>
+      <w:r>
+        <w:rPr>
+          <w:lang w:val="en-US"/>
+        </w:rPr>
+        <w:t/>
+      </w:r>
+      <w:r>
+        <w:rPr>
+          <w:noProof/>
+          <w:lang w:val="en-US"/>
+        </w:rPr>
+        <w:t/>
+      </w:r>
+      <w:r>
+        <w:rPr>
+          <w:noProof/>
+          <w:lang w:val="en-US"/>
+        </w:rPr>
+        <w:t/>
+      </w:r>
+      <w:commentRangeStart w:id="11"/>
+      <w:commentRangeEnd w:id="11"/>
+      <w:r>
+        <w:commentReference w:id="11"/>
+      </w:r>
+    </w:p>
+    <w:p>
+      <w:pPr>
+        <w:jc w:val="center"/>
+        <w:rPr>
+          <w:sz w:val="30"/>
+          <w:szCs w:val="30"/>
+        </w:rPr>
+      </w:pPr>
+      <w:r>
+        <w:rPr>
+          <w:sz w:val="30"/>
+          <w:szCs w:val="30"/>
+        </w:rPr>
+        <w:t xml:space="preserve">Изображение</w:t>
+      </w:r>
+      <w:r>
+        <w:rPr>
+          <w:sz w:val="30"/>
+          <w:szCs w:val="30"/>
+          <w:lang w:val="en-US"/>
+        </w:rPr>
+        <w:t xml:space="preserve"> </w:t>
+      </w:r>
+      <w:r>
+        <w:rPr>
+          <w:sz w:val="30"/>
+          <w:szCs w:val="30"/>
+          <w:lang w:val="en-US"/>
+        </w:rPr>
+        <w:t xml:space="preserve">1</w:t>
+      </w:r>
+      <w:r>
+        <w:rPr>
+          <w:sz w:val="30"/>
+          <w:szCs w:val="30"/>
+          <w:lang w:val="en-US"/>
+        </w:rPr>
+        <w:t xml:space="preserve">. </w:t>
+      </w:r>
+      <w:r>
+        <w:rPr>
+          <w:sz w:val="30"/>
+          <w:szCs w:val="30"/>
+          <w:lang w:val="en-US"/>
+        </w:rPr>
+        <w:t xml:space="preserve">zzzz</w:t>
+      </w:r>
+      <w:r>
+        <w:rPr>
+          <w:sz w:val="30"/>
+          <w:szCs w:val="30"/>
+          <w:lang w:val="en-US"/>
+        </w:rPr>
+        <w:t/>
+      </w:r>
+      <w:r>
+        <w:rPr>
+          <w:sz w:val="30"/>
+          <w:szCs w:val="30"/>
+          <w:lang w:val="en-US"/>
+        </w:rPr>
+        <w:t/>
+      </w:r>
+    </w:p>
+    <w:p>
+      <w:pPr>
+        <w:jc w:val="center"/>
+        <w:rPr>
+          <w:sz w:val="30"/>
+          <w:szCs w:val="30"/>
+        </w:rPr>
+      </w:pPr>
+    </w:p>
+    <w:p>
+      <w:pPr>
+        <w:pStyle w:val="12"/>
+        <w:tabs>
+          <w:tab w:val="left" w:pos="8787"/>
+        </w:tabs>
+        <w:ind w:firstLine="0"/>
+        <w:jc w:val="center"/>
+        <w:rPr>
+          <w:b/>
+          <w:bCs/>
+          <w:lang w:val="en-US"/>
+        </w:rPr>
+      </w:pPr>
+      <w:r>
+        <w:rPr>
+          <w:noProof/>
+          <w:lang w:val="en-US"/>
+        </w:rPr>
+        <w:drawing>
+          <wp:inline distT="0" distB="0" distL="0" distR="0">
+            <wp:extent cx="3476625" cy="2476500"/>
+            <wp:effectExtent l="0" t="0" r="0" b="0"/>
+            <wp:docPr id="2" name="Image 2" descr="image"/>
+            <wp:cNvGraphicFramePr>
+              <a:graphicFrameLocks xmlns:a="http://schemas.openxmlformats.org/drawingml/2006/main" noChangeAspect="1"/>
+            </wp:cNvGraphicFramePr>
+            <a:graphic xmlns:a="http://schemas.openxmlformats.org/drawingml/2006/main">
+              <a:graphicData uri="http://schemas.openxmlformats.org/drawingml/2006/picture">
+                <pic:pic xmlns:pic="http://schemas.openxmlformats.org/drawingml/2006/picture">
+                  <pic:nvPicPr>
+                    <pic:cNvPr id="0" name="Picture 1" descr="image"/>
+                    <pic:cNvPicPr>
+                      <a:picLocks noChangeAspect="1" noChangeArrowheads="1"/>
+                    </pic:cNvPicPr>
+                  </pic:nvPicPr>
+                  <pic:blipFill>
+                    <a:blip r:embed="rId14">
+                      <a:extLst>
+                        <a:ext uri="{28A0092B-C50C-407E-A947-70E740481C1C}">
+                          <a14:useLocalDpi xmlns:a14="http://schemas.microsoft.com/office/drawing/2010/main" val="0"/>
+                        </a:ext>
+                      </a:extLst>
+                    </a:blip>
+                    <a:srcRect/>
+                    <a:stretch>
+                      <a:fillRect/>
+                    </a:stretch>
+                  </pic:blipFill>
+                  <pic:spPr bwMode="auto">
+                    <a:xfrm>
+                      <a:off x="0" y="0"/>
+                      <a:ext cx="3476625" cy="2476500"/>
+                    </a:xfrm>
+                    <a:prstGeom prst="rect">
+                      <a:avLst/>
+                    </a:prstGeom>
+                    <a:noFill/>
+                    <a:ln>
+                      <a:noFill/>
+                    </a:ln>
+                  </pic:spPr>
+                </pic:pic>
+              </a:graphicData>
+            </a:graphic>
+          </wp:inline>
+        </w:drawing>
+      </w:r>
+      <w:r>
+        <w:rPr>
+          <w:lang w:val="en-US"/>
+        </w:rPr>
+        <w:t/>
+      </w:r>
+      <w:r>
+        <w:rPr>
+          <w:noProof/>
+          <w:lang w:val="en-US"/>
+        </w:rPr>
+        <w:t/>
+      </w:r>
+      <w:r>
+        <w:rPr>
+          <w:noProof/>
+          <w:lang w:val="en-US"/>
+        </w:rPr>
+        <w:t/>
+      </w:r>
+      <w:commentRangeStart w:id="11"/>
+      <w:commentRangeEnd w:id="11"/>
+      <w:r>
+        <w:commentReference w:id="11"/>
+      </w:r>
+    </w:p>
+    <w:p>
+      <w:pPr>
+        <w:jc w:val="center"/>
+        <w:rPr>
+          <w:sz w:val="30"/>
+          <w:szCs w:val="30"/>
+        </w:rPr>
+      </w:pPr>
+      <w:r>
+        <w:rPr>
+          <w:sz w:val="30"/>
+          <w:szCs w:val="30"/>
+        </w:rPr>
+        <w:t xml:space="preserve">Изображение</w:t>
+      </w:r>
+      <w:r>
+        <w:rPr>
+          <w:sz w:val="30"/>
+          <w:szCs w:val="30"/>
+          <w:lang w:val="en-US"/>
+        </w:rPr>
+        <w:t xml:space="preserve"> </w:t>
+      </w:r>
+      <w:r>
+        <w:rPr>
+          <w:sz w:val="30"/>
+          <w:szCs w:val="30"/>
+          <w:lang w:val="en-US"/>
+        </w:rPr>
+        <w:t xml:space="preserve">2</w:t>
+      </w:r>
+      <w:r>
+        <w:rPr>
+          <w:sz w:val="30"/>
+          <w:szCs w:val="30"/>
+          <w:lang w:val="en-US"/>
+        </w:rPr>
+        <w:t xml:space="preserve">. </w:t>
+      </w:r>
+      <w:r>
+        <w:rPr>
+          <w:sz w:val="30"/>
+          <w:szCs w:val="30"/>
+          <w:lang w:val="en-US"/>
+        </w:rPr>
+        <w:t xml:space="preserve">bvcvbcv</w:t>
+      </w:r>
+      <w:r>
+        <w:rPr>
+          <w:sz w:val="30"/>
+          <w:szCs w:val="30"/>
+          <w:lang w:val="en-US"/>
+        </w:rPr>
+        <w:t/>
+      </w:r>
+      <w:r>
+        <w:rPr>
+          <w:sz w:val="30"/>
+          <w:szCs w:val="30"/>
+          <w:lang w:val="en-US"/>
+        </w:rPr>
+        <w:t/>
+      </w:r>
+    </w:p>
+    <w:p>
+      <w:pPr>
+        <w:jc w:val="center"/>
+        <w:rPr>
+          <w:sz w:val="30"/>
+          <w:szCs w:val="30"/>
+        </w:rPr>
+      </w:pPr>
+    </w:p>
+    <w:p>
+      <w:pPr>
+        <w:rPr>
+          <w:sz w:val="30"/>
+          <w:szCs w:val="30"/>
+          <w:lang w:val="en-US"/>
+        </w:rPr>
+      </w:pPr>
+      <w:r>
+        <w:rPr>
+          <w:sz w:val="30"/>
+          <w:szCs w:val="30"/>
+          <w:lang w:val="en-US"/>
+        </w:rPr>
+        <w:br w:type="page"/>
+      </w:r>
+    </w:p>
+    <w:p>
+      <w:pPr>
+        <w:pStyle w:val="21"/>
+        <w:spacing w:after="0" w:line="240" w:lineRule="auto"/>
+        <w:ind w:left="0"/>
+        <w:jc w:val="right"/>
+        <w:rPr>
+          <w:b/>
+          <w:bCs/>
+          <w:sz w:val="30"/>
+          <w:szCs w:val="30"/>
         </w:rPr>
       </w:pPr>
       <w:r>
@@ -6126,6 +7163,43 @@
     <w:basedOn w:val="a0"/>
     <w:rsid w:val="00D4338B"/>
   </w:style>
+  <w:style w:type="paragraph" w:styleId="af1">
+    <w:name w:val="annotation subject"/>
+    <w:basedOn w:val="aa"/>
+    <w:next w:val="aa"/>
+    <w:link w:val="af2"/>
+    <w:uiPriority w:val="99"/>
+    <w:semiHidden/>
+    <w:unhideWhenUsed/>
+    <w:rsid w:val="003A3CD4"/>
+    <w:pPr>
+      <w:widowControl/>
+      <w:spacing w:line="240" w:lineRule="auto"/>
+      <w:jc w:val="left"/>
+    </w:pPr>
+    <w:rPr>
+      <w:b/>
+      <w:bCs/>
+      <w:snapToGrid/>
+    </w:rPr>
+  </w:style>
+  <w:style w:type="character" w:customStyle="1" w:styleId="af2">
+    <w:name w:val="Тема примечания Знак"/>
+    <w:basedOn w:val="ab"/>
+    <w:link w:val="af1"/>
+    <w:uiPriority w:val="99"/>
+    <w:semiHidden/>
+    <w:rsid w:val="003A3CD4"/>
+    <w:rPr>
+      <w:rFonts w:ascii="Times New Roman" w:eastAsia="Times New Roman" w:hAnsi="Times New Roman" w:cs="Times New Roman"/>
+      <w:b/>
+      <w:bCs/>
+      <w:snapToGrid/>
+      <w:sz w:val="20"/>
+      <w:szCs w:val="20"/>
+      <w:lang w:eastAsia="ru-RU"/>
+    </w:rPr>
+  </w:style>
 </w:styles>
 </file>
 

</xml_diff>